<commit_message>
Q1+2+3 - updated version
</commit_message>
<xml_diff>
--- a/HW1_Markdown.docx
+++ b/HW1_Markdown.docx
@@ -7,7 +7,61 @@
         <w:pStyle w:val="Title"/>
       </w:pPr>
       <w:r>
-        <w:t xml:space="preserve">HW1_Markdown</w:t>
+        <w:t xml:space="preserve">236523</w:t>
+      </w:r>
+      <w:r>
+        <w:t xml:space="preserve"> </w:t>
+      </w:r>
+      <w:r>
+        <w:t xml:space="preserve">-</w:t>
+      </w:r>
+      <w:r>
+        <w:t xml:space="preserve"> </w:t>
+      </w:r>
+      <w:r>
+        <w:t xml:space="preserve">Introduction</w:t>
+      </w:r>
+      <w:r>
+        <w:t xml:space="preserve"> </w:t>
+      </w:r>
+      <w:r>
+        <w:t xml:space="preserve">to</w:t>
+      </w:r>
+      <w:r>
+        <w:t xml:space="preserve"> </w:t>
+      </w:r>
+      <w:r>
+        <w:t xml:space="preserve">Bioinformatics</w:t>
+      </w:r>
+      <w:r>
+        <w:t xml:space="preserve"> </w:t>
+      </w:r>
+      <w:r>
+        <w:t xml:space="preserve">-</w:t>
+      </w:r>
+      <w:r>
+        <w:t xml:space="preserve"> </w:t>
+      </w:r>
+      <w:r>
+        <w:t xml:space="preserve">Spring</w:t>
+      </w:r>
+      <w:r>
+        <w:t xml:space="preserve"> </w:t>
+      </w:r>
+      <w:r>
+        <w:t xml:space="preserve">21</w:t>
+      </w:r>
+      <w:r>
+        <w:t xml:space="preserve"> </w:t>
+      </w:r>
+      <w:r>
+        <w:t xml:space="preserve">-</w:t>
+      </w:r>
+      <w:r>
+        <w:t xml:space="preserve"> </w:t>
+      </w:r>
+      <w:r>
+        <w:t xml:space="preserve">HW1</w:t>
       </w:r>
     </w:p>
     <w:p>
@@ -15,31 +69,497 @@
         <w:pStyle w:val="FirstParagraph"/>
       </w:pPr>
       <w:r>
-        <w:t xml:space="preserve">*** Setup ***</w:t>
-      </w:r>
-    </w:p>
-    <w:p>
-      <w:pPr>
-        <w:pStyle w:val="BodyText"/>
-      </w:pPr>
-      <w:r>
-        <w:t xml:space="preserve">*** Roy’s Parts - Q1 ***</w:t>
-      </w:r>
-    </w:p>
-    <w:bookmarkStart w:id="20" w:name="fix-this"/>
-    <w:p>
-      <w:pPr>
-        <w:pStyle w:val="Heading2"/>
-      </w:pPr>
-      <w:r>
-        <w:t xml:space="preserve">FIX THIS</w:t>
+        <w:t xml:space="preserve">Roy Bernea - 316315829 ; Alon Hacohen - 311587653</w:t>
+      </w:r>
+    </w:p>
+    <w:bookmarkStart w:id="27" w:name="qusetion-1"/>
+    <w:p>
+      <w:pPr>
+        <w:pStyle w:val="Heading1"/>
+      </w:pPr>
+      <w:r>
+        <w:t xml:space="preserve">Qusetion 1</w:t>
+      </w:r>
+    </w:p>
+    <w:p>
+      <w:pPr>
+        <w:pStyle w:val="FirstParagraph"/>
+      </w:pPr>
+      <w:r>
+        <w:t xml:space="preserve">Following is the code and answers for the questions under the</w:t>
+      </w:r>
+      <w:r>
+        <w:t xml:space="preserve"> </w:t>
+      </w:r>
+      <w:r>
+        <w:t xml:space="preserve">“</w:t>
+      </w:r>
+      <w:r>
+        <w:t xml:space="preserve">Question 1</w:t>
+      </w:r>
+      <w:r>
+        <w:t xml:space="preserve">”</w:t>
+      </w:r>
+      <w:r>
+        <w:t xml:space="preserve"> </w:t>
+      </w:r>
+      <w:r>
+        <w:t xml:space="preserve">Section - as instructed in the assignment:</w:t>
+      </w:r>
+    </w:p>
+    <w:bookmarkStart w:id="20" w:name="q1.1"/>
+    <w:p>
+      <w:pPr>
+        <w:pStyle w:val="Heading3"/>
+      </w:pPr>
+      <w:r>
+        <w:t xml:space="preserve">Q1.1</w:t>
+      </w:r>
+    </w:p>
+    <w:p>
+      <w:pPr>
+        <w:pStyle w:val="SourceCode"/>
+      </w:pPr>
+      <w:r>
+        <w:rPr>
+          <w:rStyle w:val="NormalTok"/>
+        </w:rPr>
+        <w:t xml:space="preserve">x1</w:t>
+      </w:r>
+      <w:r>
+        <w:rPr>
+          <w:rStyle w:val="OtherTok"/>
+        </w:rPr>
+        <w:t xml:space="preserve">&lt;-</w:t>
+      </w:r>
+      <w:r>
+        <w:rPr>
+          <w:rStyle w:val="FunctionTok"/>
+        </w:rPr>
+        <w:t xml:space="preserve">runif</w:t>
+      </w:r>
+      <w:r>
+        <w:rPr>
+          <w:rStyle w:val="NormalTok"/>
+        </w:rPr>
+        <w:t xml:space="preserve">(</w:t>
+      </w:r>
+      <w:r>
+        <w:rPr>
+          <w:rStyle w:val="DecValTok"/>
+        </w:rPr>
+        <w:t xml:space="preserve">6</w:t>
+      </w:r>
+      <w:r>
+        <w:rPr>
+          <w:rStyle w:val="NormalTok"/>
+        </w:rPr>
+        <w:t xml:space="preserve">, </w:t>
+      </w:r>
+      <w:r>
+        <w:rPr>
+          <w:rStyle w:val="AttributeTok"/>
+        </w:rPr>
+        <w:t xml:space="preserve">min =</w:t>
+      </w:r>
+      <w:r>
+        <w:rPr>
+          <w:rStyle w:val="NormalTok"/>
+        </w:rPr>
+        <w:t xml:space="preserve"> </w:t>
+      </w:r>
+      <w:r>
+        <w:rPr>
+          <w:rStyle w:val="DecValTok"/>
+        </w:rPr>
+        <w:t xml:space="preserve">1</w:t>
+      </w:r>
+      <w:r>
+        <w:rPr>
+          <w:rStyle w:val="NormalTok"/>
+        </w:rPr>
+        <w:t xml:space="preserve">, </w:t>
+      </w:r>
+      <w:r>
+        <w:rPr>
+          <w:rStyle w:val="AttributeTok"/>
+        </w:rPr>
+        <w:t xml:space="preserve">max =</w:t>
+      </w:r>
+      <w:r>
+        <w:rPr>
+          <w:rStyle w:val="NormalTok"/>
+        </w:rPr>
+        <w:t xml:space="preserve"> </w:t>
+      </w:r>
+      <w:r>
+        <w:rPr>
+          <w:rStyle w:val="DecValTok"/>
+        </w:rPr>
+        <w:t xml:space="preserve">20</w:t>
+      </w:r>
+      <w:r>
+        <w:rPr>
+          <w:rStyle w:val="NormalTok"/>
+        </w:rPr>
+        <w:t xml:space="preserve">)</w:t>
+      </w:r>
+      <w:r>
+        <w:br/>
+      </w:r>
+      <w:r>
+        <w:rPr>
+          <w:rStyle w:val="NormalTok"/>
+        </w:rPr>
+        <w:t xml:space="preserve">x2</w:t>
+      </w:r>
+      <w:r>
+        <w:rPr>
+          <w:rStyle w:val="OtherTok"/>
+        </w:rPr>
+        <w:t xml:space="preserve">&lt;-</w:t>
+      </w:r>
+      <w:r>
+        <w:rPr>
+          <w:rStyle w:val="FunctionTok"/>
+        </w:rPr>
+        <w:t xml:space="preserve">runif</w:t>
+      </w:r>
+      <w:r>
+        <w:rPr>
+          <w:rStyle w:val="NormalTok"/>
+        </w:rPr>
+        <w:t xml:space="preserve">(</w:t>
+      </w:r>
+      <w:r>
+        <w:rPr>
+          <w:rStyle w:val="DecValTok"/>
+        </w:rPr>
+        <w:t xml:space="preserve">6</w:t>
+      </w:r>
+      <w:r>
+        <w:rPr>
+          <w:rStyle w:val="NormalTok"/>
+        </w:rPr>
+        <w:t xml:space="preserve">, </w:t>
+      </w:r>
+      <w:r>
+        <w:rPr>
+          <w:rStyle w:val="AttributeTok"/>
+        </w:rPr>
+        <w:t xml:space="preserve">min =</w:t>
+      </w:r>
+      <w:r>
+        <w:rPr>
+          <w:rStyle w:val="NormalTok"/>
+        </w:rPr>
+        <w:t xml:space="preserve"> </w:t>
+      </w:r>
+      <w:r>
+        <w:rPr>
+          <w:rStyle w:val="DecValTok"/>
+        </w:rPr>
+        <w:t xml:space="preserve">1</w:t>
+      </w:r>
+      <w:r>
+        <w:rPr>
+          <w:rStyle w:val="NormalTok"/>
+        </w:rPr>
+        <w:t xml:space="preserve">, </w:t>
+      </w:r>
+      <w:r>
+        <w:rPr>
+          <w:rStyle w:val="AttributeTok"/>
+        </w:rPr>
+        <w:t xml:space="preserve">max =</w:t>
+      </w:r>
+      <w:r>
+        <w:rPr>
+          <w:rStyle w:val="NormalTok"/>
+        </w:rPr>
+        <w:t xml:space="preserve"> </w:t>
+      </w:r>
+      <w:r>
+        <w:rPr>
+          <w:rStyle w:val="DecValTok"/>
+        </w:rPr>
+        <w:t xml:space="preserve">20</w:t>
+      </w:r>
+      <w:r>
+        <w:rPr>
+          <w:rStyle w:val="NormalTok"/>
+        </w:rPr>
+        <w:t xml:space="preserve">)</w:t>
+      </w:r>
+      <w:r>
+        <w:br/>
+      </w:r>
+      <w:r>
+        <w:rPr>
+          <w:rStyle w:val="NormalTok"/>
+        </w:rPr>
+        <w:t xml:space="preserve">x3</w:t>
+      </w:r>
+      <w:r>
+        <w:rPr>
+          <w:rStyle w:val="OtherTok"/>
+        </w:rPr>
+        <w:t xml:space="preserve">&lt;-</w:t>
+      </w:r>
+      <w:r>
+        <w:rPr>
+          <w:rStyle w:val="FunctionTok"/>
+        </w:rPr>
+        <w:t xml:space="preserve">runif</w:t>
+      </w:r>
+      <w:r>
+        <w:rPr>
+          <w:rStyle w:val="NormalTok"/>
+        </w:rPr>
+        <w:t xml:space="preserve">(</w:t>
+      </w:r>
+      <w:r>
+        <w:rPr>
+          <w:rStyle w:val="DecValTok"/>
+        </w:rPr>
+        <w:t xml:space="preserve">6</w:t>
+      </w:r>
+      <w:r>
+        <w:rPr>
+          <w:rStyle w:val="NormalTok"/>
+        </w:rPr>
+        <w:t xml:space="preserve">, </w:t>
+      </w:r>
+      <w:r>
+        <w:rPr>
+          <w:rStyle w:val="AttributeTok"/>
+        </w:rPr>
+        <w:t xml:space="preserve">min =</w:t>
+      </w:r>
+      <w:r>
+        <w:rPr>
+          <w:rStyle w:val="NormalTok"/>
+        </w:rPr>
+        <w:t xml:space="preserve"> </w:t>
+      </w:r>
+      <w:r>
+        <w:rPr>
+          <w:rStyle w:val="DecValTok"/>
+        </w:rPr>
+        <w:t xml:space="preserve">1</w:t>
+      </w:r>
+      <w:r>
+        <w:rPr>
+          <w:rStyle w:val="NormalTok"/>
+        </w:rPr>
+        <w:t xml:space="preserve">, </w:t>
+      </w:r>
+      <w:r>
+        <w:rPr>
+          <w:rStyle w:val="AttributeTok"/>
+        </w:rPr>
+        <w:t xml:space="preserve">max =</w:t>
+      </w:r>
+      <w:r>
+        <w:rPr>
+          <w:rStyle w:val="NormalTok"/>
+        </w:rPr>
+        <w:t xml:space="preserve"> </w:t>
+      </w:r>
+      <w:r>
+        <w:rPr>
+          <w:rStyle w:val="DecValTok"/>
+        </w:rPr>
+        <w:t xml:space="preserve">20</w:t>
+      </w:r>
+      <w:r>
+        <w:rPr>
+          <w:rStyle w:val="NormalTok"/>
+        </w:rPr>
+        <w:t xml:space="preserve">)</w:t>
+      </w:r>
+      <w:r>
+        <w:br/>
+      </w:r>
+      <w:r>
+        <w:rPr>
+          <w:rStyle w:val="NormalTok"/>
+        </w:rPr>
+        <w:t xml:space="preserve">x4</w:t>
+      </w:r>
+      <w:r>
+        <w:rPr>
+          <w:rStyle w:val="OtherTok"/>
+        </w:rPr>
+        <w:t xml:space="preserve">&lt;-</w:t>
+      </w:r>
+      <w:r>
+        <w:rPr>
+          <w:rStyle w:val="FunctionTok"/>
+        </w:rPr>
+        <w:t xml:space="preserve">runif</w:t>
+      </w:r>
+      <w:r>
+        <w:rPr>
+          <w:rStyle w:val="NormalTok"/>
+        </w:rPr>
+        <w:t xml:space="preserve">(</w:t>
+      </w:r>
+      <w:r>
+        <w:rPr>
+          <w:rStyle w:val="DecValTok"/>
+        </w:rPr>
+        <w:t xml:space="preserve">6</w:t>
+      </w:r>
+      <w:r>
+        <w:rPr>
+          <w:rStyle w:val="NormalTok"/>
+        </w:rPr>
+        <w:t xml:space="preserve">, </w:t>
+      </w:r>
+      <w:r>
+        <w:rPr>
+          <w:rStyle w:val="AttributeTok"/>
+        </w:rPr>
+        <w:t xml:space="preserve">min =</w:t>
+      </w:r>
+      <w:r>
+        <w:rPr>
+          <w:rStyle w:val="NormalTok"/>
+        </w:rPr>
+        <w:t xml:space="preserve"> </w:t>
+      </w:r>
+      <w:r>
+        <w:rPr>
+          <w:rStyle w:val="DecValTok"/>
+        </w:rPr>
+        <w:t xml:space="preserve">1</w:t>
+      </w:r>
+      <w:r>
+        <w:rPr>
+          <w:rStyle w:val="NormalTok"/>
+        </w:rPr>
+        <w:t xml:space="preserve">, </w:t>
+      </w:r>
+      <w:r>
+        <w:rPr>
+          <w:rStyle w:val="AttributeTok"/>
+        </w:rPr>
+        <w:t xml:space="preserve">max =</w:t>
+      </w:r>
+      <w:r>
+        <w:rPr>
+          <w:rStyle w:val="NormalTok"/>
+        </w:rPr>
+        <w:t xml:space="preserve"> </w:t>
+      </w:r>
+      <w:r>
+        <w:rPr>
+          <w:rStyle w:val="DecValTok"/>
+        </w:rPr>
+        <w:t xml:space="preserve">20</w:t>
+      </w:r>
+      <w:r>
+        <w:rPr>
+          <w:rStyle w:val="NormalTok"/>
+        </w:rPr>
+        <w:t xml:space="preserve">)</w:t>
+      </w:r>
+      <w:r>
+        <w:br/>
+      </w:r>
+      <w:r>
+        <w:rPr>
+          <w:rStyle w:val="NormalTok"/>
+        </w:rPr>
+        <w:t xml:space="preserve">mat1</w:t>
+      </w:r>
+      <w:r>
+        <w:rPr>
+          <w:rStyle w:val="OtherTok"/>
+        </w:rPr>
+        <w:t xml:space="preserve">&lt;-</w:t>
+      </w:r>
+      <w:r>
+        <w:rPr>
+          <w:rStyle w:val="FunctionTok"/>
+        </w:rPr>
+        <w:t xml:space="preserve">rbind</w:t>
+      </w:r>
+      <w:r>
+        <w:rPr>
+          <w:rStyle w:val="NormalTok"/>
+        </w:rPr>
+        <w:t xml:space="preserve">(x1,x2,x3,x4)</w:t>
+      </w:r>
+      <w:r>
+        <w:br/>
+      </w:r>
+      <w:r>
+        <w:rPr>
+          <w:rStyle w:val="FunctionTok"/>
+        </w:rPr>
+        <w:t xml:space="preserve">print</w:t>
+      </w:r>
+      <w:r>
+        <w:rPr>
+          <w:rStyle w:val="NormalTok"/>
+        </w:rPr>
+        <w:t xml:space="preserve">(mat1)</w:t>
+      </w:r>
+    </w:p>
+    <w:p>
+      <w:pPr>
+        <w:pStyle w:val="SourceCode"/>
+      </w:pPr>
+      <w:r>
+        <w:rPr>
+          <w:rStyle w:val="VerbatimChar"/>
+        </w:rPr>
+        <w:t xml:space="preserve">##         [,1]      [,2]     [,3]      [,4]      [,5]      [,6]</w:t>
+      </w:r>
+      <w:r>
+        <w:br/>
+      </w:r>
+      <w:r>
+        <w:rPr>
+          <w:rStyle w:val="VerbatimChar"/>
+        </w:rPr>
+        <w:t xml:space="preserve">## x1 10.195603  4.198767 14.01098  6.201380 19.702665  4.140229</w:t>
+      </w:r>
+      <w:r>
+        <w:br/>
+      </w:r>
+      <w:r>
+        <w:rPr>
+          <w:rStyle w:val="VerbatimChar"/>
+        </w:rPr>
+        <w:t xml:space="preserve">## x2  1.405454 11.656965 13.60391  2.164546 11.627533 10.287406</w:t>
+      </w:r>
+      <w:r>
+        <w:br/>
+      </w:r>
+      <w:r>
+        <w:rPr>
+          <w:rStyle w:val="VerbatimChar"/>
+        </w:rPr>
+        <w:t xml:space="preserve">## x3  2.082238  5.464033 11.53788 11.056389  4.324356 16.819614</w:t>
+      </w:r>
+      <w:r>
+        <w:br/>
+      </w:r>
+      <w:r>
+        <w:rPr>
+          <w:rStyle w:val="VerbatimChar"/>
+        </w:rPr>
+        <w:t xml:space="preserve">## x4 18.434759 18.436876 11.04295  2.278413  1.209627  4.469715</w:t>
       </w:r>
     </w:p>
     <w:bookmarkEnd w:id="20"/>
-    <w:bookmarkStart w:id="23" w:name="q1.2"/>
-    <w:p>
-      <w:pPr>
-        <w:pStyle w:val="Heading2"/>
+    <w:bookmarkStart w:id="21" w:name="q1.2"/>
+    <w:p>
+      <w:pPr>
+        <w:pStyle w:val="Heading3"/>
       </w:pPr>
       <w:r>
         <w:t xml:space="preserve">Q1.2</w:t>
@@ -53,6 +573,92 @@
         <w:rPr>
           <w:rStyle w:val="NormalTok"/>
         </w:rPr>
+        <w:t xml:space="preserve">sum_of_rows</w:t>
+      </w:r>
+      <w:r>
+        <w:rPr>
+          <w:rStyle w:val="OtherTok"/>
+        </w:rPr>
+        <w:t xml:space="preserve">&lt;-</w:t>
+      </w:r>
+      <w:r>
+        <w:rPr>
+          <w:rStyle w:val="FunctionTok"/>
+        </w:rPr>
+        <w:t xml:space="preserve">apply</w:t>
+      </w:r>
+      <w:r>
+        <w:rPr>
+          <w:rStyle w:val="NormalTok"/>
+        </w:rPr>
+        <w:t xml:space="preserve">(mat1,</w:t>
+      </w:r>
+      <w:r>
+        <w:rPr>
+          <w:rStyle w:val="DecValTok"/>
+        </w:rPr>
+        <w:t xml:space="preserve">1</w:t>
+      </w:r>
+      <w:r>
+        <w:rPr>
+          <w:rStyle w:val="NormalTok"/>
+        </w:rPr>
+        <w:t xml:space="preserve">,sum)</w:t>
+      </w:r>
+      <w:r>
+        <w:br/>
+      </w:r>
+      <w:r>
+        <w:rPr>
+          <w:rStyle w:val="FunctionTok"/>
+        </w:rPr>
+        <w:t xml:space="preserve">print</w:t>
+      </w:r>
+      <w:r>
+        <w:rPr>
+          <w:rStyle w:val="NormalTok"/>
+        </w:rPr>
+        <w:t xml:space="preserve">(sum_of_rows)</w:t>
+      </w:r>
+    </w:p>
+    <w:p>
+      <w:pPr>
+        <w:pStyle w:val="SourceCode"/>
+      </w:pPr>
+      <w:r>
+        <w:rPr>
+          <w:rStyle w:val="VerbatimChar"/>
+        </w:rPr>
+        <w:t xml:space="preserve">##       x1       x2       x3       x4 </w:t>
+      </w:r>
+      <w:r>
+        <w:br/>
+      </w:r>
+      <w:r>
+        <w:rPr>
+          <w:rStyle w:val="VerbatimChar"/>
+        </w:rPr>
+        <w:t xml:space="preserve">## 58.44963 50.74581 51.28451 55.87234</w:t>
+      </w:r>
+    </w:p>
+    <w:bookmarkEnd w:id="21"/>
+    <w:bookmarkStart w:id="22" w:name="q1.3"/>
+    <w:p>
+      <w:pPr>
+        <w:pStyle w:val="Heading3"/>
+      </w:pPr>
+      <w:r>
+        <w:t xml:space="preserve">Q1.3</w:t>
+      </w:r>
+    </w:p>
+    <w:p>
+      <w:pPr>
+        <w:pStyle w:val="SourceCode"/>
+      </w:pPr>
+      <w:r>
+        <w:rPr>
+          <w:rStyle w:val="NormalTok"/>
+        </w:rPr>
         <w:t xml:space="preserve">tentative.normalization </w:t>
       </w:r>
       <w:r>
@@ -353,15 +959,6 @@
         <w:t xml:space="preserve">  </w:t>
       </w:r>
       <w:r>
-        <w:br/>
-      </w:r>
-      <w:r>
-        <w:rPr>
-          <w:rStyle w:val="NormalTok"/>
-        </w:rPr>
-        <w:t xml:space="preserve">  </w:t>
-      </w:r>
-      <w:r>
         <w:rPr>
           <w:rStyle w:val="FunctionTok"/>
         </w:rPr>
@@ -382,14 +979,26 @@
         </w:rPr>
         <w:t xml:space="preserve">}</w:t>
       </w:r>
-      <w:r>
-        <w:br/>
-      </w:r>
-      <w:r>
-        <w:rPr>
-          <w:rStyle w:val="NormalTok"/>
-        </w:rPr>
-        <w:t xml:space="preserve">x1</w:t>
+    </w:p>
+    <w:bookmarkEnd w:id="22"/>
+    <w:bookmarkStart w:id="23" w:name="q1.4"/>
+    <w:p>
+      <w:pPr>
+        <w:pStyle w:val="Heading3"/>
+      </w:pPr>
+      <w:r>
+        <w:t xml:space="preserve">Q1.4</w:t>
+      </w:r>
+    </w:p>
+    <w:p>
+      <w:pPr>
+        <w:pStyle w:val="SourceCode"/>
+      </w:pPr>
+      <w:r>
+        <w:rPr>
+          <w:rStyle w:val="NormalTok"/>
+        </w:rPr>
+        <w:t xml:space="preserve">mat1.norm.rows</w:t>
       </w:r>
       <w:r>
         <w:rPr>
@@ -401,67 +1010,58 @@
         <w:rPr>
           <w:rStyle w:val="FunctionTok"/>
         </w:rPr>
-        <w:t xml:space="preserve">runif</w:t>
-      </w:r>
-      <w:r>
-        <w:rPr>
-          <w:rStyle w:val="NormalTok"/>
-        </w:rPr>
-        <w:t xml:space="preserve">(</w:t>
+        <w:t xml:space="preserve">tentative.normalization</w:t>
+      </w:r>
+      <w:r>
+        <w:rPr>
+          <w:rStyle w:val="NormalTok"/>
+        </w:rPr>
+        <w:t xml:space="preserve">(mat1,</w:t>
       </w:r>
       <w:r>
         <w:rPr>
           <w:rStyle w:val="DecValTok"/>
         </w:rPr>
-        <w:t xml:space="preserve">6</w:t>
-      </w:r>
-      <w:r>
-        <w:rPr>
-          <w:rStyle w:val="NormalTok"/>
-        </w:rPr>
-        <w:t xml:space="preserve">, </w:t>
-      </w:r>
-      <w:r>
-        <w:rPr>
-          <w:rStyle w:val="AttributeTok"/>
-        </w:rPr>
-        <w:t xml:space="preserve">min =</w:t>
-      </w:r>
-      <w:r>
-        <w:rPr>
-          <w:rStyle w:val="NormalTok"/>
-        </w:rPr>
-        <w:t xml:space="preserve"> </w:t>
+        <w:t xml:space="preserve">1</w:t>
+      </w:r>
+      <w:r>
+        <w:rPr>
+          <w:rStyle w:val="NormalTok"/>
+        </w:rPr>
+        <w:t xml:space="preserve">)</w:t>
+      </w:r>
+      <w:r>
+        <w:br/>
+      </w:r>
+      <w:r>
+        <w:rPr>
+          <w:rStyle w:val="NormalTok"/>
+        </w:rPr>
+        <w:t xml:space="preserve">mat1.norm.columns</w:t>
+      </w:r>
+      <w:r>
+        <w:rPr>
+          <w:rStyle w:val="OtherTok"/>
+        </w:rPr>
+        <w:t xml:space="preserve">&lt;-</w:t>
+      </w:r>
+      <w:r>
+        <w:rPr>
+          <w:rStyle w:val="FunctionTok"/>
+        </w:rPr>
+        <w:t xml:space="preserve">tentative.normalization</w:t>
+      </w:r>
+      <w:r>
+        <w:rPr>
+          <w:rStyle w:val="NormalTok"/>
+        </w:rPr>
+        <w:t xml:space="preserve">(mat1,</w:t>
       </w:r>
       <w:r>
         <w:rPr>
           <w:rStyle w:val="DecValTok"/>
         </w:rPr>
-        <w:t xml:space="preserve">1</w:t>
-      </w:r>
-      <w:r>
-        <w:rPr>
-          <w:rStyle w:val="NormalTok"/>
-        </w:rPr>
-        <w:t xml:space="preserve">, </w:t>
-      </w:r>
-      <w:r>
-        <w:rPr>
-          <w:rStyle w:val="AttributeTok"/>
-        </w:rPr>
-        <w:t xml:space="preserve">max =</w:t>
-      </w:r>
-      <w:r>
-        <w:rPr>
-          <w:rStyle w:val="NormalTok"/>
-        </w:rPr>
-        <w:t xml:space="preserve"> </w:t>
-      </w:r>
-      <w:r>
-        <w:rPr>
-          <w:rStyle w:val="DecValTok"/>
-        </w:rPr>
-        <w:t xml:space="preserve">20</w:t>
+        <w:t xml:space="preserve">2</w:t>
       </w:r>
       <w:r>
         <w:rPr>
@@ -473,410 +1073,146 @@
         <w:br/>
       </w:r>
       <w:r>
-        <w:rPr>
-          <w:rStyle w:val="NormalTok"/>
-        </w:rPr>
-        <w:t xml:space="preserve">x2</w:t>
-      </w:r>
-      <w:r>
-        <w:rPr>
-          <w:rStyle w:val="OtherTok"/>
-        </w:rPr>
-        <w:t xml:space="preserve">&lt;-</w:t>
-      </w:r>
-      <w:r>
-        <w:rPr>
-          <w:rStyle w:val="FunctionTok"/>
-        </w:rPr>
-        <w:t xml:space="preserve">runif</w:t>
-      </w:r>
-      <w:r>
-        <w:rPr>
-          <w:rStyle w:val="NormalTok"/>
-        </w:rPr>
-        <w:t xml:space="preserve">(</w:t>
-      </w:r>
-      <w:r>
-        <w:rPr>
-          <w:rStyle w:val="DecValTok"/>
-        </w:rPr>
-        <w:t xml:space="preserve">6</w:t>
-      </w:r>
-      <w:r>
-        <w:rPr>
-          <w:rStyle w:val="NormalTok"/>
-        </w:rPr>
-        <w:t xml:space="preserve">, </w:t>
-      </w:r>
-      <w:r>
-        <w:rPr>
-          <w:rStyle w:val="AttributeTok"/>
-        </w:rPr>
-        <w:t xml:space="preserve">min =</w:t>
-      </w:r>
-      <w:r>
-        <w:rPr>
-          <w:rStyle w:val="NormalTok"/>
-        </w:rPr>
-        <w:t xml:space="preserve"> </w:t>
-      </w:r>
-      <w:r>
-        <w:rPr>
-          <w:rStyle w:val="DecValTok"/>
-        </w:rPr>
-        <w:t xml:space="preserve">1</w:t>
-      </w:r>
-      <w:r>
-        <w:rPr>
-          <w:rStyle w:val="NormalTok"/>
-        </w:rPr>
-        <w:t xml:space="preserve">, </w:t>
-      </w:r>
-      <w:r>
-        <w:rPr>
-          <w:rStyle w:val="AttributeTok"/>
-        </w:rPr>
-        <w:t xml:space="preserve">max =</w:t>
-      </w:r>
-      <w:r>
-        <w:rPr>
-          <w:rStyle w:val="NormalTok"/>
-        </w:rPr>
-        <w:t xml:space="preserve"> </w:t>
-      </w:r>
-      <w:r>
-        <w:rPr>
-          <w:rStyle w:val="DecValTok"/>
-        </w:rPr>
-        <w:t xml:space="preserve">20</w:t>
-      </w:r>
-      <w:r>
-        <w:rPr>
-          <w:rStyle w:val="NormalTok"/>
-        </w:rPr>
-        <w:t xml:space="preserve">)</w:t>
-      </w:r>
-      <w:r>
-        <w:br/>
-      </w:r>
-      <w:r>
-        <w:rPr>
-          <w:rStyle w:val="NormalTok"/>
-        </w:rPr>
-        <w:t xml:space="preserve">x3</w:t>
-      </w:r>
-      <w:r>
-        <w:rPr>
-          <w:rStyle w:val="OtherTok"/>
-        </w:rPr>
-        <w:t xml:space="preserve">&lt;-</w:t>
-      </w:r>
-      <w:r>
-        <w:rPr>
-          <w:rStyle w:val="FunctionTok"/>
-        </w:rPr>
-        <w:t xml:space="preserve">runif</w:t>
-      </w:r>
-      <w:r>
-        <w:rPr>
-          <w:rStyle w:val="NormalTok"/>
-        </w:rPr>
-        <w:t xml:space="preserve">(</w:t>
-      </w:r>
-      <w:r>
-        <w:rPr>
-          <w:rStyle w:val="DecValTok"/>
-        </w:rPr>
-        <w:t xml:space="preserve">6</w:t>
-      </w:r>
-      <w:r>
-        <w:rPr>
-          <w:rStyle w:val="NormalTok"/>
-        </w:rPr>
-        <w:t xml:space="preserve">, </w:t>
-      </w:r>
-      <w:r>
-        <w:rPr>
-          <w:rStyle w:val="AttributeTok"/>
-        </w:rPr>
-        <w:t xml:space="preserve">min =</w:t>
-      </w:r>
-      <w:r>
-        <w:rPr>
-          <w:rStyle w:val="NormalTok"/>
-        </w:rPr>
-        <w:t xml:space="preserve"> </w:t>
-      </w:r>
-      <w:r>
-        <w:rPr>
-          <w:rStyle w:val="DecValTok"/>
-        </w:rPr>
-        <w:t xml:space="preserve">1</w:t>
-      </w:r>
-      <w:r>
-        <w:rPr>
-          <w:rStyle w:val="NormalTok"/>
-        </w:rPr>
-        <w:t xml:space="preserve">, </w:t>
-      </w:r>
-      <w:r>
-        <w:rPr>
-          <w:rStyle w:val="AttributeTok"/>
-        </w:rPr>
-        <w:t xml:space="preserve">max =</w:t>
-      </w:r>
-      <w:r>
-        <w:rPr>
-          <w:rStyle w:val="NormalTok"/>
-        </w:rPr>
-        <w:t xml:space="preserve"> </w:t>
-      </w:r>
-      <w:r>
-        <w:rPr>
-          <w:rStyle w:val="DecValTok"/>
-        </w:rPr>
-        <w:t xml:space="preserve">20</w:t>
-      </w:r>
-      <w:r>
-        <w:rPr>
-          <w:rStyle w:val="NormalTok"/>
-        </w:rPr>
-        <w:t xml:space="preserve">)</w:t>
-      </w:r>
-      <w:r>
-        <w:br/>
-      </w:r>
-      <w:r>
-        <w:rPr>
-          <w:rStyle w:val="NormalTok"/>
-        </w:rPr>
-        <w:t xml:space="preserve">x4</w:t>
-      </w:r>
-      <w:r>
-        <w:rPr>
-          <w:rStyle w:val="OtherTok"/>
-        </w:rPr>
-        <w:t xml:space="preserve">&lt;-</w:t>
-      </w:r>
-      <w:r>
-        <w:rPr>
-          <w:rStyle w:val="FunctionTok"/>
-        </w:rPr>
-        <w:t xml:space="preserve">runif</w:t>
-      </w:r>
-      <w:r>
-        <w:rPr>
-          <w:rStyle w:val="NormalTok"/>
-        </w:rPr>
-        <w:t xml:space="preserve">(</w:t>
-      </w:r>
-      <w:r>
-        <w:rPr>
-          <w:rStyle w:val="DecValTok"/>
-        </w:rPr>
-        <w:t xml:space="preserve">6</w:t>
-      </w:r>
-      <w:r>
-        <w:rPr>
-          <w:rStyle w:val="NormalTok"/>
-        </w:rPr>
-        <w:t xml:space="preserve">, </w:t>
-      </w:r>
-      <w:r>
-        <w:rPr>
-          <w:rStyle w:val="AttributeTok"/>
-        </w:rPr>
-        <w:t xml:space="preserve">min =</w:t>
-      </w:r>
-      <w:r>
-        <w:rPr>
-          <w:rStyle w:val="NormalTok"/>
-        </w:rPr>
-        <w:t xml:space="preserve"> </w:t>
-      </w:r>
-      <w:r>
-        <w:rPr>
-          <w:rStyle w:val="DecValTok"/>
-        </w:rPr>
-        <w:t xml:space="preserve">1</w:t>
-      </w:r>
-      <w:r>
-        <w:rPr>
-          <w:rStyle w:val="NormalTok"/>
-        </w:rPr>
-        <w:t xml:space="preserve">, </w:t>
-      </w:r>
-      <w:r>
-        <w:rPr>
-          <w:rStyle w:val="AttributeTok"/>
-        </w:rPr>
-        <w:t xml:space="preserve">max =</w:t>
-      </w:r>
-      <w:r>
-        <w:rPr>
-          <w:rStyle w:val="NormalTok"/>
-        </w:rPr>
-        <w:t xml:space="preserve"> </w:t>
-      </w:r>
-      <w:r>
-        <w:rPr>
-          <w:rStyle w:val="DecValTok"/>
-        </w:rPr>
-        <w:t xml:space="preserve">20</w:t>
-      </w:r>
-      <w:r>
-        <w:rPr>
-          <w:rStyle w:val="NormalTok"/>
-        </w:rPr>
-        <w:t xml:space="preserve">)</w:t>
-      </w:r>
-      <w:r>
-        <w:br/>
-      </w:r>
-      <w:r>
-        <w:rPr>
-          <w:rStyle w:val="NormalTok"/>
-        </w:rPr>
-        <w:t xml:space="preserve">mat1</w:t>
-      </w:r>
-      <w:r>
-        <w:rPr>
-          <w:rStyle w:val="OtherTok"/>
-        </w:rPr>
-        <w:t xml:space="preserve">&lt;-</w:t>
-      </w:r>
-      <w:r>
-        <w:rPr>
-          <w:rStyle w:val="FunctionTok"/>
-        </w:rPr>
-        <w:t xml:space="preserve">rbind</w:t>
-      </w:r>
-      <w:r>
-        <w:rPr>
-          <w:rStyle w:val="NormalTok"/>
-        </w:rPr>
-        <w:t xml:space="preserve">(x1,x2,x3,x4)</w:t>
-      </w:r>
-      <w:r>
-        <w:br/>
-      </w:r>
-      <w:r>
-        <w:rPr>
-          <w:rStyle w:val="NormalTok"/>
-        </w:rPr>
-        <w:t xml:space="preserve">sum_of_rows</w:t>
-      </w:r>
-      <w:r>
-        <w:rPr>
-          <w:rStyle w:val="OtherTok"/>
-        </w:rPr>
-        <w:t xml:space="preserve">&lt;-</w:t>
-      </w:r>
-      <w:r>
-        <w:rPr>
-          <w:rStyle w:val="FunctionTok"/>
-        </w:rPr>
-        <w:t xml:space="preserve">apply</w:t>
-      </w:r>
-      <w:r>
-        <w:rPr>
-          <w:rStyle w:val="NormalTok"/>
-        </w:rPr>
-        <w:t xml:space="preserve">(mat1,</w:t>
-      </w:r>
-      <w:r>
-        <w:rPr>
-          <w:rStyle w:val="DecValTok"/>
-        </w:rPr>
-        <w:t xml:space="preserve">1</w:t>
-      </w:r>
-      <w:r>
-        <w:rPr>
-          <w:rStyle w:val="NormalTok"/>
-        </w:rPr>
-        <w:t xml:space="preserve">,sum)</w:t>
-      </w:r>
-      <w:r>
-        <w:br/>
-      </w:r>
-      <w:r>
-        <w:rPr>
-          <w:rStyle w:val="NormalTok"/>
-        </w:rPr>
-        <w:t xml:space="preserve">mat1.norm.rows</w:t>
-      </w:r>
-      <w:r>
-        <w:rPr>
-          <w:rStyle w:val="OtherTok"/>
-        </w:rPr>
-        <w:t xml:space="preserve">&lt;-</w:t>
-      </w:r>
-      <w:r>
-        <w:rPr>
-          <w:rStyle w:val="FunctionTok"/>
-        </w:rPr>
-        <w:t xml:space="preserve">tentative.normalization</w:t>
-      </w:r>
-      <w:r>
-        <w:rPr>
-          <w:rStyle w:val="NormalTok"/>
-        </w:rPr>
-        <w:t xml:space="preserve">(mat1,</w:t>
-      </w:r>
-      <w:r>
-        <w:rPr>
-          <w:rStyle w:val="DecValTok"/>
-        </w:rPr>
-        <w:t xml:space="preserve">1</w:t>
-      </w:r>
-      <w:r>
-        <w:rPr>
-          <w:rStyle w:val="NormalTok"/>
-        </w:rPr>
-        <w:t xml:space="preserve">)</w:t>
-      </w:r>
-      <w:r>
-        <w:br/>
-      </w:r>
-      <w:r>
-        <w:rPr>
-          <w:rStyle w:val="NormalTok"/>
-        </w:rPr>
-        <w:t xml:space="preserve">mat1.norm.columns</w:t>
-      </w:r>
-      <w:r>
-        <w:rPr>
-          <w:rStyle w:val="OtherTok"/>
-        </w:rPr>
-        <w:t xml:space="preserve">&lt;-</w:t>
-      </w:r>
-      <w:r>
-        <w:rPr>
-          <w:rStyle w:val="FunctionTok"/>
-        </w:rPr>
-        <w:t xml:space="preserve">tentative.normalization</w:t>
-      </w:r>
-      <w:r>
-        <w:rPr>
-          <w:rStyle w:val="NormalTok"/>
-        </w:rPr>
-        <w:t xml:space="preserve">(mat1,</w:t>
-      </w:r>
-      <w:r>
-        <w:rPr>
-          <w:rStyle w:val="DecValTok"/>
-        </w:rPr>
-        <w:t xml:space="preserve">2</w:t>
-      </w:r>
-      <w:r>
-        <w:rPr>
-          <w:rStyle w:val="NormalTok"/>
-        </w:rPr>
-        <w:t xml:space="preserve">)</w:t>
-      </w:r>
-      <w:r>
-        <w:br/>
-      </w:r>
+        <w:br/>
+      </w:r>
+      <w:r>
+        <w:rPr>
+          <w:rStyle w:val="FunctionTok"/>
+        </w:rPr>
+        <w:t xml:space="preserve">print</w:t>
+      </w:r>
+      <w:r>
+        <w:rPr>
+          <w:rStyle w:val="NormalTok"/>
+        </w:rPr>
+        <w:t xml:space="preserve">(mat1.norm.rows)</w:t>
+      </w:r>
+    </w:p>
+    <w:p>
+      <w:pPr>
+        <w:pStyle w:val="SourceCode"/>
+      </w:pPr>
+      <w:r>
+        <w:rPr>
+          <w:rStyle w:val="VerbatimChar"/>
+        </w:rPr>
+        <w:t xml:space="preserve">##         [,1]      [,2]      [,3]      [,4]       [,5]      [,6]</w:t>
+      </w:r>
+      <w:r>
+        <w:br/>
+      </w:r>
+      <w:r>
+        <w:rPr>
+          <w:rStyle w:val="VerbatimChar"/>
+        </w:rPr>
+        <w:t xml:space="preserve">## x1 0.5174733 0.2131065 0.7111213 0.3147483 1.00000000 0.2101355</w:t>
+      </w:r>
+      <w:r>
+        <w:br/>
+      </w:r>
+      <w:r>
+        <w:rPr>
+          <w:rStyle w:val="VerbatimChar"/>
+        </w:rPr>
+        <w:t xml:space="preserve">## x2 0.1033125 0.8568837 1.0000000 0.1591121 0.85472013 0.7562097</w:t>
+      </w:r>
+      <w:r>
+        <w:br/>
+      </w:r>
+      <w:r>
+        <w:rPr>
+          <w:rStyle w:val="VerbatimChar"/>
+        </w:rPr>
+        <w:t xml:space="preserve">## x3 0.1237982 0.3248608 0.6859775 0.6573509 0.25710198 1.0000000</w:t>
+      </w:r>
+      <w:r>
+        <w:br/>
+      </w:r>
+      <w:r>
+        <w:rPr>
+          <w:rStyle w:val="VerbatimChar"/>
+        </w:rPr>
+        <w:t xml:space="preserve">## x4 0.9998852 1.0000000 0.5989599 0.1235791 0.06560912 0.2424334</w:t>
+      </w:r>
+    </w:p>
+    <w:p>
+      <w:pPr>
+        <w:pStyle w:val="SourceCode"/>
+      </w:pPr>
+      <w:r>
+        <w:rPr>
+          <w:rStyle w:val="FunctionTok"/>
+        </w:rPr>
+        <w:t xml:space="preserve">print</w:t>
+      </w:r>
+      <w:r>
+        <w:rPr>
+          <w:rStyle w:val="NormalTok"/>
+        </w:rPr>
+        <w:t xml:space="preserve">(mat1.norm.columns)</w:t>
+      </w:r>
+    </w:p>
+    <w:p>
+      <w:pPr>
+        <w:pStyle w:val="SourceCode"/>
+      </w:pPr>
+      <w:r>
+        <w:rPr>
+          <w:rStyle w:val="VerbatimChar"/>
+        </w:rPr>
+        <w:t xml:space="preserve">##          [,1]      [,2]      [,3]      [,4]       [,5]      [,6]</w:t>
+      </w:r>
+      <w:r>
+        <w:br/>
+      </w:r>
+      <w:r>
+        <w:rPr>
+          <w:rStyle w:val="VerbatimChar"/>
+        </w:rPr>
+        <w:t xml:space="preserve">## x1 0.55306409 0.2277374 1.0000000 0.5608866 1.00000000 0.2461548</w:t>
+      </w:r>
+      <w:r>
+        <w:br/>
+      </w:r>
+      <w:r>
+        <w:rPr>
+          <w:rStyle w:val="VerbatimChar"/>
+        </w:rPr>
+        <w:t xml:space="preserve">## x2 0.07623935 0.6322636 0.9709458 0.1957733 0.59015025 0.6116315</w:t>
+      </w:r>
+      <w:r>
+        <w:br/>
+      </w:r>
+      <w:r>
+        <w:rPr>
+          <w:rStyle w:val="VerbatimChar"/>
+        </w:rPr>
+        <w:t xml:space="preserve">## x3 0.11295175 0.2963644 0.8234880 1.0000000 0.21948077 1.0000000</w:t>
+      </w:r>
+      <w:r>
+        <w:br/>
+      </w:r>
+      <w:r>
+        <w:rPr>
+          <w:rStyle w:val="VerbatimChar"/>
+        </w:rPr>
+        <w:t xml:space="preserve">## x4 1.00000000 1.0000000 0.7881637 0.2060720 0.06139409 0.2657442</w:t>
+      </w:r>
+    </w:p>
+    <w:bookmarkEnd w:id="23"/>
+    <w:bookmarkStart w:id="26" w:name="q1.5"/>
+    <w:p>
+      <w:pPr>
+        <w:pStyle w:val="Heading3"/>
+      </w:pPr>
+      <w:r>
+        <w:t xml:space="preserve">Q1.5</w:t>
+      </w:r>
+    </w:p>
+    <w:p>
+      <w:pPr>
+        <w:pStyle w:val="SourceCode"/>
+      </w:pPr>
       <w:r>
         <w:rPr>
           <w:rStyle w:val="FunctionTok"/>
@@ -904,13 +1240,13 @@
               <a:graphicData uri="http://schemas.openxmlformats.org/drawingml/2006/picture">
                 <pic:pic>
                   <pic:nvPicPr>
-                    <pic:cNvPr descr="HW1_Markdown_files/figure-docx/Q1.1-1.png" id="0" name="Picture"/>
+                    <pic:cNvPr descr="HW1_Markdown_files/figure-docx/unnamed-chunk-5-1.png" id="0" name="Picture"/>
                     <pic:cNvPicPr>
                       <a:picLocks noChangeArrowheads="1" noChangeAspect="1"/>
                     </pic:cNvPicPr>
                   </pic:nvPicPr>
                   <pic:blipFill>
-                    <a:blip r:embed="rId21"/>
+                    <a:blip r:embed="rId24"/>
                     <a:stretch>
                       <a:fillRect/>
                     </a:stretch>
@@ -968,13 +1304,13 @@
               <a:graphicData uri="http://schemas.openxmlformats.org/drawingml/2006/picture">
                 <pic:pic>
                   <pic:nvPicPr>
-                    <pic:cNvPr descr="HW1_Markdown_files/figure-docx/Q1.1-2.png" id="0" name="Picture"/>
+                    <pic:cNvPr descr="HW1_Markdown_files/figure-docx/unnamed-chunk-5-2.png" id="0" name="Picture"/>
                     <pic:cNvPicPr>
                       <a:picLocks noChangeArrowheads="1" noChangeAspect="1"/>
                     </pic:cNvPicPr>
                   </pic:nvPicPr>
                   <pic:blipFill>
-                    <a:blip r:embed="rId22"/>
+                    <a:blip r:embed="rId25"/>
                     <a:stretch>
                       <a:fillRect/>
                     </a:stretch>
@@ -1001,12 +1337,50 @@
         </w:drawing>
       </w:r>
     </w:p>
-    <w:p>
-      <w:pPr>
-        <w:pStyle w:val="BodyText"/>
-      </w:pPr>
-      <w:r>
-        <w:t xml:space="preserve">*** Q2 ***</w:t>
+    <w:bookmarkEnd w:id="26"/>
+    <w:bookmarkEnd w:id="27"/>
+    <w:bookmarkStart w:id="40" w:name="question-2"/>
+    <w:p>
+      <w:pPr>
+        <w:pStyle w:val="Heading1"/>
+      </w:pPr>
+      <w:r>
+        <w:t xml:space="preserve">Question 2</w:t>
+      </w:r>
+    </w:p>
+    <w:p>
+      <w:pPr>
+        <w:pStyle w:val="FirstParagraph"/>
+      </w:pPr>
+      <w:r>
+        <w:t xml:space="preserve">Following is the code and answers for the questions under the</w:t>
+      </w:r>
+      <w:r>
+        <w:t xml:space="preserve"> </w:t>
+      </w:r>
+      <w:r>
+        <w:t xml:space="preserve">“</w:t>
+      </w:r>
+      <w:r>
+        <w:t xml:space="preserve">Question 2</w:t>
+      </w:r>
+      <w:r>
+        <w:t xml:space="preserve">”</w:t>
+      </w:r>
+      <w:r>
+        <w:t xml:space="preserve"> </w:t>
+      </w:r>
+      <w:r>
+        <w:t xml:space="preserve">Section - as instructed in the assignment:</w:t>
+      </w:r>
+    </w:p>
+    <w:bookmarkStart w:id="28" w:name="q2.1"/>
+    <w:p>
+      <w:pPr>
+        <w:pStyle w:val="Heading3"/>
+      </w:pPr>
+      <w:r>
+        <w:t xml:space="preserve">Q2.1</w:t>
       </w:r>
     </w:p>
     <w:p>
@@ -1015,15 +1389,6 @@
       </w:pPr>
       <w:r>
         <w:rPr>
-          <w:rStyle w:val="DocumentationTok"/>
-        </w:rPr>
-        <w:t xml:space="preserve">## Q2.1</w:t>
-      </w:r>
-      <w:r>
-        <w:br/>
-      </w:r>
-      <w:r>
-        <w:rPr>
           <w:rStyle w:val="NormalTok"/>
         </w:rPr>
         <w:t xml:space="preserve">data1.file </w:t>
@@ -1175,21 +1540,21 @@
         </w:rPr>
         <w:t xml:space="preserve">(data2.file)</w:t>
       </w:r>
-      <w:r>
-        <w:br/>
-      </w:r>
-      <w:r>
-        <w:br/>
-      </w:r>
-      <w:r>
-        <w:rPr>
-          <w:rStyle w:val="DocumentationTok"/>
-        </w:rPr>
-        <w:t xml:space="preserve">## Q2.2</w:t>
-      </w:r>
-      <w:r>
-        <w:br/>
-      </w:r>
+    </w:p>
+    <w:bookmarkEnd w:id="28"/>
+    <w:bookmarkStart w:id="29" w:name="q2.2"/>
+    <w:p>
+      <w:pPr>
+        <w:pStyle w:val="Heading3"/>
+      </w:pPr>
+      <w:r>
+        <w:t xml:space="preserve">Q2.2</w:t>
+      </w:r>
+    </w:p>
+    <w:p>
+      <w:pPr>
+        <w:pStyle w:val="SourceCode"/>
+      </w:pPr>
       <w:r>
         <w:rPr>
           <w:rStyle w:val="NormalTok"/>
@@ -1212,7 +1577,7 @@
         <w:rPr>
           <w:rStyle w:val="FunctionTok"/>
         </w:rPr>
-        <w:t xml:space="preserve">typeof</w:t>
+        <w:t xml:space="preserve">class</w:t>
       </w:r>
       <w:r>
         <w:rPr>
@@ -1244,7 +1609,44 @@
         <w:rPr>
           <w:rStyle w:val="VerbatimChar"/>
         </w:rPr>
-        <w:t xml:space="preserve">## [1] "list"</w:t>
+        <w:t xml:space="preserve">## [1] "data.frame"</w:t>
+      </w:r>
+    </w:p>
+    <w:p>
+      <w:pPr>
+        <w:pStyle w:val="FirstParagraph"/>
+      </w:pPr>
+      <w:r>
+        <w:t xml:space="preserve">The type of data1 is</w:t>
+      </w:r>
+      <w:r>
+        <w:t xml:space="preserve"> </w:t>
+      </w:r>
+      <w:r>
+        <w:rPr>
+          <w:bCs/>
+          <w:b/>
+        </w:rPr>
+        <w:t xml:space="preserve">data.frame</w:t>
+      </w:r>
+      <w:r>
+        <w:t xml:space="preserve">.</w:t>
+      </w:r>
+      <w:r>
+        <w:t xml:space="preserve"> </w:t>
+      </w:r>
+      <w:r>
+        <w:t xml:space="preserve">As you may see in our code, the function used for this is the class() function, which allows us to figure out the data structure of an object.</w:t>
+      </w:r>
+    </w:p>
+    <w:bookmarkEnd w:id="29"/>
+    <w:bookmarkStart w:id="30" w:name="q2.3"/>
+    <w:p>
+      <w:pPr>
+        <w:pStyle w:val="Heading3"/>
+      </w:pPr>
+      <w:r>
+        <w:t xml:space="preserve">Q2.3</w:t>
       </w:r>
     </w:p>
     <w:p>
@@ -1253,84 +1655,734 @@
       </w:pPr>
       <w:r>
         <w:rPr>
-          <w:rStyle w:val="DocumentationTok"/>
-        </w:rPr>
-        <w:t xml:space="preserve">## Q2.3</w:t>
-      </w:r>
-      <w:r>
-        <w:br/>
-      </w:r>
-      <w:r>
-        <w:br/>
-      </w:r>
-      <w:r>
-        <w:br/>
-      </w:r>
-      <w:r>
-        <w:rPr>
-          <w:rStyle w:val="DocumentationTok"/>
-        </w:rPr>
-        <w:t xml:space="preserve">## Q2.4</w:t>
-      </w:r>
-      <w:r>
-        <w:br/>
-      </w:r>
-      <w:r>
-        <w:br/>
-      </w:r>
-      <w:r>
-        <w:br/>
-      </w:r>
-      <w:r>
-        <w:rPr>
-          <w:rStyle w:val="DocumentationTok"/>
-        </w:rPr>
-        <w:t xml:space="preserve">## Q2.5</w:t>
-      </w:r>
-      <w:r>
-        <w:br/>
-      </w:r>
-      <w:r>
-        <w:br/>
-      </w:r>
-      <w:r>
-        <w:br/>
-      </w:r>
-      <w:r>
-        <w:rPr>
-          <w:rStyle w:val="DocumentationTok"/>
-        </w:rPr>
-        <w:t xml:space="preserve">## Q2.6</w:t>
-      </w:r>
-      <w:r>
-        <w:br/>
-      </w:r>
-      <w:r>
-        <w:br/>
-      </w:r>
-      <w:r>
-        <w:br/>
-      </w:r>
-      <w:r>
-        <w:rPr>
-          <w:rStyle w:val="DocumentationTok"/>
-        </w:rPr>
-        <w:t xml:space="preserve">## Q2.7</w:t>
-      </w:r>
-      <w:r>
-        <w:br/>
-      </w:r>
-      <w:r>
-        <w:br/>
-      </w:r>
-      <w:r>
-        <w:br/>
-      </w:r>
-      <w:r>
-        <w:rPr>
-          <w:rStyle w:val="DocumentationTok"/>
-        </w:rPr>
-        <w:t xml:space="preserve">## Q2.8</w:t>
+          <w:rStyle w:val="FunctionTok"/>
+        </w:rPr>
+        <w:t xml:space="preserve">library</w:t>
+      </w:r>
+      <w:r>
+        <w:rPr>
+          <w:rStyle w:val="NormalTok"/>
+        </w:rPr>
+        <w:t xml:space="preserve">(dplyr)</w:t>
+      </w:r>
+      <w:r>
+        <w:br/>
+      </w:r>
+      <w:r>
+        <w:br/>
+      </w:r>
+      <w:r>
+        <w:rPr>
+          <w:rStyle w:val="NormalTok"/>
+        </w:rPr>
+        <w:t xml:space="preserve">data2_wo_NA </w:t>
+      </w:r>
+      <w:r>
+        <w:rPr>
+          <w:rStyle w:val="OtherTok"/>
+        </w:rPr>
+        <w:t xml:space="preserve">&lt;-</w:t>
+      </w:r>
+      <w:r>
+        <w:rPr>
+          <w:rStyle w:val="NormalTok"/>
+        </w:rPr>
+        <w:t xml:space="preserve"> </w:t>
+      </w:r>
+      <w:r>
+        <w:rPr>
+          <w:rStyle w:val="FunctionTok"/>
+        </w:rPr>
+        <w:t xml:space="preserve">filter</w:t>
+      </w:r>
+      <w:r>
+        <w:rPr>
+          <w:rStyle w:val="NormalTok"/>
+        </w:rPr>
+        <w:t xml:space="preserve">(</w:t>
+      </w:r>
+      <w:r>
+        <w:rPr>
+          <w:rStyle w:val="FunctionTok"/>
+        </w:rPr>
+        <w:t xml:space="preserve">na.omit</w:t>
+      </w:r>
+      <w:r>
+        <w:rPr>
+          <w:rStyle w:val="NormalTok"/>
+        </w:rPr>
+        <w:t xml:space="preserve">(data2))</w:t>
+      </w:r>
+      <w:r>
+        <w:br/>
+      </w:r>
+      <w:r>
+        <w:rPr>
+          <w:rStyle w:val="NormalTok"/>
+        </w:rPr>
+        <w:t xml:space="preserve">control </w:t>
+      </w:r>
+      <w:r>
+        <w:rPr>
+          <w:rStyle w:val="OtherTok"/>
+        </w:rPr>
+        <w:t xml:space="preserve">&lt;-</w:t>
+      </w:r>
+      <w:r>
+        <w:rPr>
+          <w:rStyle w:val="NormalTok"/>
+        </w:rPr>
+        <w:t xml:space="preserve"> </w:t>
+      </w:r>
+      <w:r>
+        <w:rPr>
+          <w:rStyle w:val="FunctionTok"/>
+        </w:rPr>
+        <w:t xml:space="preserve">filter</w:t>
+      </w:r>
+      <w:r>
+        <w:rPr>
+          <w:rStyle w:val="NormalTok"/>
+        </w:rPr>
+        <w:t xml:space="preserve">(data2_wo_NA, Treatment </w:t>
+      </w:r>
+      <w:r>
+        <w:rPr>
+          <w:rStyle w:val="SpecialCharTok"/>
+        </w:rPr>
+        <w:t xml:space="preserve">==</w:t>
+      </w:r>
+      <w:r>
+        <w:rPr>
+          <w:rStyle w:val="NormalTok"/>
+        </w:rPr>
+        <w:t xml:space="preserve"> </w:t>
+      </w:r>
+      <w:r>
+        <w:rPr>
+          <w:rStyle w:val="StringTok"/>
+        </w:rPr>
+        <w:t xml:space="preserve">"Placebo"</w:t>
+      </w:r>
+      <w:r>
+        <w:rPr>
+          <w:rStyle w:val="NormalTok"/>
+        </w:rPr>
+        <w:t xml:space="preserve">)</w:t>
+      </w:r>
+      <w:r>
+        <w:br/>
+      </w:r>
+      <w:r>
+        <w:rPr>
+          <w:rStyle w:val="NormalTok"/>
+        </w:rPr>
+        <w:t xml:space="preserve">treatment </w:t>
+      </w:r>
+      <w:r>
+        <w:rPr>
+          <w:rStyle w:val="OtherTok"/>
+        </w:rPr>
+        <w:t xml:space="preserve">&lt;-</w:t>
+      </w:r>
+      <w:r>
+        <w:rPr>
+          <w:rStyle w:val="NormalTok"/>
+        </w:rPr>
+        <w:t xml:space="preserve"> </w:t>
+      </w:r>
+      <w:r>
+        <w:rPr>
+          <w:rStyle w:val="FunctionTok"/>
+        </w:rPr>
+        <w:t xml:space="preserve">filter</w:t>
+      </w:r>
+      <w:r>
+        <w:rPr>
+          <w:rStyle w:val="NormalTok"/>
+        </w:rPr>
+        <w:t xml:space="preserve">(data2_wo_NA, Treatment </w:t>
+      </w:r>
+      <w:r>
+        <w:rPr>
+          <w:rStyle w:val="SpecialCharTok"/>
+        </w:rPr>
+        <w:t xml:space="preserve">==</w:t>
+      </w:r>
+      <w:r>
+        <w:rPr>
+          <w:rStyle w:val="NormalTok"/>
+        </w:rPr>
+        <w:t xml:space="preserve"> </w:t>
+      </w:r>
+      <w:r>
+        <w:rPr>
+          <w:rStyle w:val="StringTok"/>
+        </w:rPr>
+        <w:t xml:space="preserve">"HF123"</w:t>
+      </w:r>
+      <w:r>
+        <w:rPr>
+          <w:rStyle w:val="NormalTok"/>
+        </w:rPr>
+        <w:t xml:space="preserve">)</w:t>
+      </w:r>
+      <w:r>
+        <w:br/>
+      </w:r>
+      <w:r>
+        <w:rPr>
+          <w:rStyle w:val="FunctionTok"/>
+        </w:rPr>
+        <w:t xml:space="preserve">print</w:t>
+      </w:r>
+      <w:r>
+        <w:rPr>
+          <w:rStyle w:val="NormalTok"/>
+        </w:rPr>
+        <w:t xml:space="preserve">(control)</w:t>
+      </w:r>
+    </w:p>
+    <w:p>
+      <w:pPr>
+        <w:pStyle w:val="SourceCode"/>
+      </w:pPr>
+      <w:r>
+        <w:rPr>
+          <w:rStyle w:val="VerbatimChar"/>
+        </w:rPr>
+        <w:t xml:space="preserve">##    Treatment Blood_Sugar_Levels</w:t>
+      </w:r>
+      <w:r>
+        <w:br/>
+      </w:r>
+      <w:r>
+        <w:rPr>
+          <w:rStyle w:val="VerbatimChar"/>
+        </w:rPr>
+        <w:t xml:space="preserve">## 1    Placebo              21.51</w:t>
+      </w:r>
+      <w:r>
+        <w:br/>
+      </w:r>
+      <w:r>
+        <w:rPr>
+          <w:rStyle w:val="VerbatimChar"/>
+        </w:rPr>
+        <w:t xml:space="preserve">## 2    Placebo              28.14</w:t>
+      </w:r>
+      <w:r>
+        <w:br/>
+      </w:r>
+      <w:r>
+        <w:rPr>
+          <w:rStyle w:val="VerbatimChar"/>
+        </w:rPr>
+        <w:t xml:space="preserve">## 3    Placebo              23.45</w:t>
+      </w:r>
+      <w:r>
+        <w:br/>
+      </w:r>
+      <w:r>
+        <w:rPr>
+          <w:rStyle w:val="VerbatimChar"/>
+        </w:rPr>
+        <w:t xml:space="preserve">## 4    Placebo              23.68</w:t>
+      </w:r>
+      <w:r>
+        <w:br/>
+      </w:r>
+      <w:r>
+        <w:rPr>
+          <w:rStyle w:val="VerbatimChar"/>
+        </w:rPr>
+        <w:t xml:space="preserve">## 5    Placebo              19.79</w:t>
+      </w:r>
+      <w:r>
+        <w:br/>
+      </w:r>
+      <w:r>
+        <w:rPr>
+          <w:rStyle w:val="VerbatimChar"/>
+        </w:rPr>
+        <w:t xml:space="preserve">## 6    Placebo              28.40</w:t>
+      </w:r>
+      <w:r>
+        <w:br/>
+      </w:r>
+      <w:r>
+        <w:rPr>
+          <w:rStyle w:val="VerbatimChar"/>
+        </w:rPr>
+        <w:t xml:space="preserve">## 7    Placebo              20.98</w:t>
+      </w:r>
+      <w:r>
+        <w:br/>
+      </w:r>
+      <w:r>
+        <w:rPr>
+          <w:rStyle w:val="VerbatimChar"/>
+        </w:rPr>
+        <w:t xml:space="preserve">## 8    Placebo              22.51</w:t>
+      </w:r>
+      <w:r>
+        <w:br/>
+      </w:r>
+      <w:r>
+        <w:rPr>
+          <w:rStyle w:val="VerbatimChar"/>
+        </w:rPr>
+        <w:t xml:space="preserve">## 9    Placebo              20.10</w:t>
+      </w:r>
+      <w:r>
+        <w:br/>
+      </w:r>
+      <w:r>
+        <w:rPr>
+          <w:rStyle w:val="VerbatimChar"/>
+        </w:rPr>
+        <w:t xml:space="preserve">## 10   Placebo              26.91</w:t>
+      </w:r>
+      <w:r>
+        <w:br/>
+      </w:r>
+      <w:r>
+        <w:rPr>
+          <w:rStyle w:val="VerbatimChar"/>
+        </w:rPr>
+        <w:t xml:space="preserve">## 11   Placebo              26.25</w:t>
+      </w:r>
+    </w:p>
+    <w:p>
+      <w:pPr>
+        <w:pStyle w:val="SourceCode"/>
+      </w:pPr>
+      <w:r>
+        <w:rPr>
+          <w:rStyle w:val="FunctionTok"/>
+        </w:rPr>
+        <w:t xml:space="preserve">print</w:t>
+      </w:r>
+      <w:r>
+        <w:rPr>
+          <w:rStyle w:val="NormalTok"/>
+        </w:rPr>
+        <w:t xml:space="preserve">(treatment)</w:t>
+      </w:r>
+    </w:p>
+    <w:p>
+      <w:pPr>
+        <w:pStyle w:val="SourceCode"/>
+      </w:pPr>
+      <w:r>
+        <w:rPr>
+          <w:rStyle w:val="VerbatimChar"/>
+        </w:rPr>
+        <w:t xml:space="preserve">##    Treatment Blood_Sugar_Levels</w:t>
+      </w:r>
+      <w:r>
+        <w:br/>
+      </w:r>
+      <w:r>
+        <w:rPr>
+          <w:rStyle w:val="VerbatimChar"/>
+        </w:rPr>
+        <w:t xml:space="preserve">## 1      HF123              25.71</w:t>
+      </w:r>
+      <w:r>
+        <w:br/>
+      </w:r>
+      <w:r>
+        <w:rPr>
+          <w:rStyle w:val="VerbatimChar"/>
+        </w:rPr>
+        <w:t xml:space="preserve">## 2      HF123              26.37</w:t>
+      </w:r>
+      <w:r>
+        <w:br/>
+      </w:r>
+      <w:r>
+        <w:rPr>
+          <w:rStyle w:val="VerbatimChar"/>
+        </w:rPr>
+        <w:t xml:space="preserve">## 3      HF123              22.80</w:t>
+      </w:r>
+      <w:r>
+        <w:br/>
+      </w:r>
+      <w:r>
+        <w:rPr>
+          <w:rStyle w:val="VerbatimChar"/>
+        </w:rPr>
+        <w:t xml:space="preserve">## 4      HF123              25.34</w:t>
+      </w:r>
+      <w:r>
+        <w:br/>
+      </w:r>
+      <w:r>
+        <w:rPr>
+          <w:rStyle w:val="VerbatimChar"/>
+        </w:rPr>
+        <w:t xml:space="preserve">## 5      HF123              24.97</w:t>
+      </w:r>
+      <w:r>
+        <w:br/>
+      </w:r>
+      <w:r>
+        <w:rPr>
+          <w:rStyle w:val="VerbatimChar"/>
+        </w:rPr>
+        <w:t xml:space="preserve">## 6      HF123              28.14</w:t>
+      </w:r>
+      <w:r>
+        <w:br/>
+      </w:r>
+      <w:r>
+        <w:rPr>
+          <w:rStyle w:val="VerbatimChar"/>
+        </w:rPr>
+        <w:t xml:space="preserve">## 7      HF123              29.58</w:t>
+      </w:r>
+      <w:r>
+        <w:br/>
+      </w:r>
+      <w:r>
+        <w:rPr>
+          <w:rStyle w:val="VerbatimChar"/>
+        </w:rPr>
+        <w:t xml:space="preserve">## 8      HF123              30.92</w:t>
+      </w:r>
+      <w:r>
+        <w:br/>
+      </w:r>
+      <w:r>
+        <w:rPr>
+          <w:rStyle w:val="VerbatimChar"/>
+        </w:rPr>
+        <w:t xml:space="preserve">## 9      HF123              34.02</w:t>
+      </w:r>
+      <w:r>
+        <w:br/>
+      </w:r>
+      <w:r>
+        <w:rPr>
+          <w:rStyle w:val="VerbatimChar"/>
+        </w:rPr>
+        <w:t xml:space="preserve">## 10     HF123              21.90</w:t>
+      </w:r>
+      <w:r>
+        <w:br/>
+      </w:r>
+      <w:r>
+        <w:rPr>
+          <w:rStyle w:val="VerbatimChar"/>
+        </w:rPr>
+        <w:t xml:space="preserve">## 11     HF123              31.53</w:t>
+      </w:r>
+      <w:r>
+        <w:br/>
+      </w:r>
+      <w:r>
+        <w:rPr>
+          <w:rStyle w:val="VerbatimChar"/>
+        </w:rPr>
+        <w:t xml:space="preserve">## 12     HF123              20.73</w:t>
+      </w:r>
+    </w:p>
+    <w:p>
+      <w:pPr>
+        <w:numPr>
+          <w:ilvl w:val="0"/>
+          <w:numId w:val="1001"/>
+        </w:numPr>
+        <w:pStyle w:val="Compact"/>
+      </w:pPr>
+      <w:r>
+        <w:t xml:space="preserve">We chose to already remove the</w:t>
+      </w:r>
+      <w:r>
+        <w:t xml:space="preserve"> </w:t>
+      </w:r>
+      <w:r>
+        <w:t xml:space="preserve">“</w:t>
+      </w:r>
+      <w:r>
+        <w:t xml:space="preserve">NA</w:t>
+      </w:r>
+      <w:r>
+        <w:t xml:space="preserve">”</w:t>
+      </w:r>
+      <w:r>
+        <w:t xml:space="preserve"> </w:t>
+      </w:r>
+      <w:r>
+        <w:t xml:space="preserve">rows from the data, as they do not provide any additional information for our uses.</w:t>
+      </w:r>
+    </w:p>
+    <w:bookmarkEnd w:id="30"/>
+    <w:bookmarkStart w:id="31" w:name="q2.4"/>
+    <w:p>
+      <w:pPr>
+        <w:pStyle w:val="Heading3"/>
+      </w:pPr>
+      <w:r>
+        <w:t xml:space="preserve">Q2.4</w:t>
+      </w:r>
+    </w:p>
+    <w:p>
+      <w:pPr>
+        <w:pStyle w:val="SourceCode"/>
+      </w:pPr>
+      <w:r>
+        <w:rPr>
+          <w:rStyle w:val="NormalTok"/>
+        </w:rPr>
+        <w:t xml:space="preserve">control_vec_BSL </w:t>
+      </w:r>
+      <w:r>
+        <w:rPr>
+          <w:rStyle w:val="OtherTok"/>
+        </w:rPr>
+        <w:t xml:space="preserve">&lt;-</w:t>
+      </w:r>
+      <w:r>
+        <w:rPr>
+          <w:rStyle w:val="NormalTok"/>
+        </w:rPr>
+        <w:t xml:space="preserve"> </w:t>
+      </w:r>
+      <w:r>
+        <w:rPr>
+          <w:rStyle w:val="FunctionTok"/>
+        </w:rPr>
+        <w:t xml:space="preserve">apply</w:t>
+      </w:r>
+      <w:r>
+        <w:rPr>
+          <w:rStyle w:val="NormalTok"/>
+        </w:rPr>
+        <w:t xml:space="preserve">(control[</w:t>
+      </w:r>
+      <w:r>
+        <w:rPr>
+          <w:rStyle w:val="StringTok"/>
+        </w:rPr>
+        <w:t xml:space="preserve">"Blood_Sugar_Levels"</w:t>
+      </w:r>
+      <w:r>
+        <w:rPr>
+          <w:rStyle w:val="NormalTok"/>
+        </w:rPr>
+        <w:t xml:space="preserve">],</w:t>
+      </w:r>
+      <w:r>
+        <w:rPr>
+          <w:rStyle w:val="DecValTok"/>
+        </w:rPr>
+        <w:t xml:space="preserve">1</w:t>
+      </w:r>
+      <w:r>
+        <w:rPr>
+          <w:rStyle w:val="NormalTok"/>
+        </w:rPr>
+        <w:t xml:space="preserve">,as.double)</w:t>
+      </w:r>
+      <w:r>
+        <w:br/>
+      </w:r>
+      <w:r>
+        <w:rPr>
+          <w:rStyle w:val="NormalTok"/>
+        </w:rPr>
+        <w:t xml:space="preserve">treatment_vec_BSL </w:t>
+      </w:r>
+      <w:r>
+        <w:rPr>
+          <w:rStyle w:val="OtherTok"/>
+        </w:rPr>
+        <w:t xml:space="preserve">&lt;-</w:t>
+      </w:r>
+      <w:r>
+        <w:rPr>
+          <w:rStyle w:val="NormalTok"/>
+        </w:rPr>
+        <w:t xml:space="preserve"> </w:t>
+      </w:r>
+      <w:r>
+        <w:rPr>
+          <w:rStyle w:val="FunctionTok"/>
+        </w:rPr>
+        <w:t xml:space="preserve">apply</w:t>
+      </w:r>
+      <w:r>
+        <w:rPr>
+          <w:rStyle w:val="NormalTok"/>
+        </w:rPr>
+        <w:t xml:space="preserve">(treatment[</w:t>
+      </w:r>
+      <w:r>
+        <w:rPr>
+          <w:rStyle w:val="StringTok"/>
+        </w:rPr>
+        <w:t xml:space="preserve">"Blood_Sugar_Levels"</w:t>
+      </w:r>
+      <w:r>
+        <w:rPr>
+          <w:rStyle w:val="NormalTok"/>
+        </w:rPr>
+        <w:t xml:space="preserve">],</w:t>
+      </w:r>
+      <w:r>
+        <w:rPr>
+          <w:rStyle w:val="DecValTok"/>
+        </w:rPr>
+        <w:t xml:space="preserve">1</w:t>
+      </w:r>
+      <w:r>
+        <w:rPr>
+          <w:rStyle w:val="NormalTok"/>
+        </w:rPr>
+        <w:t xml:space="preserve">,as.double)</w:t>
+      </w:r>
+      <w:r>
+        <w:br/>
+      </w:r>
+      <w:r>
+        <w:rPr>
+          <w:rStyle w:val="NormalTok"/>
+        </w:rPr>
+        <w:t xml:space="preserve">mean_control </w:t>
+      </w:r>
+      <w:r>
+        <w:rPr>
+          <w:rStyle w:val="OtherTok"/>
+        </w:rPr>
+        <w:t xml:space="preserve">&lt;-</w:t>
+      </w:r>
+      <w:r>
+        <w:rPr>
+          <w:rStyle w:val="NormalTok"/>
+        </w:rPr>
+        <w:t xml:space="preserve"> </w:t>
+      </w:r>
+      <w:r>
+        <w:rPr>
+          <w:rStyle w:val="FunctionTok"/>
+        </w:rPr>
+        <w:t xml:space="preserve">mean</w:t>
+      </w:r>
+      <w:r>
+        <w:rPr>
+          <w:rStyle w:val="NormalTok"/>
+        </w:rPr>
+        <w:t xml:space="preserve">(control_vec_BSL)</w:t>
+      </w:r>
+      <w:r>
+        <w:br/>
+      </w:r>
+      <w:r>
+        <w:rPr>
+          <w:rStyle w:val="NormalTok"/>
+        </w:rPr>
+        <w:t xml:space="preserve">mean_treatment </w:t>
+      </w:r>
+      <w:r>
+        <w:rPr>
+          <w:rStyle w:val="OtherTok"/>
+        </w:rPr>
+        <w:t xml:space="preserve">&lt;-</w:t>
+      </w:r>
+      <w:r>
+        <w:rPr>
+          <w:rStyle w:val="NormalTok"/>
+        </w:rPr>
+        <w:t xml:space="preserve"> </w:t>
+      </w:r>
+      <w:r>
+        <w:rPr>
+          <w:rStyle w:val="FunctionTok"/>
+        </w:rPr>
+        <w:t xml:space="preserve">mean</w:t>
+      </w:r>
+      <w:r>
+        <w:rPr>
+          <w:rStyle w:val="NormalTok"/>
+        </w:rPr>
+        <w:t xml:space="preserve">(treatment_vec_BSL)</w:t>
+      </w:r>
+      <w:r>
+        <w:br/>
+      </w:r>
+      <w:r>
+        <w:rPr>
+          <w:rStyle w:val="NormalTok"/>
+        </w:rPr>
+        <w:t xml:space="preserve">mean_difference </w:t>
+      </w:r>
+      <w:r>
+        <w:rPr>
+          <w:rStyle w:val="OtherTok"/>
+        </w:rPr>
+        <w:t xml:space="preserve">&lt;-</w:t>
+      </w:r>
+      <w:r>
+        <w:rPr>
+          <w:rStyle w:val="NormalTok"/>
+        </w:rPr>
+        <w:t xml:space="preserve"> </w:t>
+      </w:r>
+      <w:r>
+        <w:rPr>
+          <w:rStyle w:val="FunctionTok"/>
+        </w:rPr>
+        <w:t xml:space="preserve">abs</w:t>
+      </w:r>
+      <w:r>
+        <w:rPr>
+          <w:rStyle w:val="NormalTok"/>
+        </w:rPr>
+        <w:t xml:space="preserve">(mean_control</w:t>
+      </w:r>
+      <w:r>
+        <w:rPr>
+          <w:rStyle w:val="SpecialCharTok"/>
+        </w:rPr>
+        <w:t xml:space="preserve">-</w:t>
+      </w:r>
+      <w:r>
+        <w:rPr>
+          <w:rStyle w:val="NormalTok"/>
+        </w:rPr>
+        <w:t xml:space="preserve">mean_treatment)</w:t>
+      </w:r>
+      <w:r>
+        <w:br/>
+      </w:r>
+      <w:r>
+        <w:br/>
+      </w:r>
+      <w:r>
+        <w:rPr>
+          <w:rStyle w:val="FunctionTok"/>
+        </w:rPr>
+        <w:t xml:space="preserve">print</w:t>
+      </w:r>
+      <w:r>
+        <w:rPr>
+          <w:rStyle w:val="NormalTok"/>
+        </w:rPr>
+        <w:t xml:space="preserve">(mean_difference)</w:t>
+      </w:r>
+    </w:p>
+    <w:p>
+      <w:pPr>
+        <w:pStyle w:val="SourceCode"/>
+      </w:pPr>
+      <w:r>
+        <w:rPr>
+          <w:rStyle w:val="VerbatimChar"/>
+        </w:rPr>
+        <w:t xml:space="preserve">## [1] 3.041439</w:t>
       </w:r>
     </w:p>
     <w:p>
@@ -1338,7 +2390,359 @@
         <w:pStyle w:val="FirstParagraph"/>
       </w:pPr>
       <w:r>
-        <w:t xml:space="preserve">Q.2 The type of data1 is</w:t>
+        <w:t xml:space="preserve">As you may notice, the Mean Difference is</w:t>
+      </w:r>
+      <w:r>
+        <w:t xml:space="preserve"> </w:t>
+      </w:r>
+      <w:r>
+        <w:rPr>
+          <w:bCs/>
+          <w:b/>
+        </w:rPr>
+        <w:t xml:space="preserve">3.041439</w:t>
+      </w:r>
+      <w:r>
+        <w:t xml:space="preserve">.</w:t>
+      </w:r>
+      <w:r>
+        <w:t xml:space="preserve"> </w:t>
+      </w:r>
+      <w:r>
+        <w:t xml:space="preserve">This mean difference is</w:t>
+      </w:r>
+      <w:r>
+        <w:t xml:space="preserve"> </w:t>
+      </w:r>
+      <w:r>
+        <w:rPr>
+          <w:bCs/>
+          <w:b/>
+        </w:rPr>
+        <w:t xml:space="preserve">not significant</w:t>
+      </w:r>
+      <w:r>
+        <w:t xml:space="preserve"> </w:t>
+      </w:r>
+      <w:r>
+        <w:t xml:space="preserve">- this variable is not of any statistical value regarding the context of the question, and does not really help us determine any conclusions about the data.</w:t>
+      </w:r>
+    </w:p>
+    <w:bookmarkEnd w:id="31"/>
+    <w:bookmarkStart w:id="33" w:name="q.2.5"/>
+    <w:p>
+      <w:pPr>
+        <w:pStyle w:val="Heading3"/>
+      </w:pPr>
+      <w:r>
+        <w:t xml:space="preserve">Q.2.5</w:t>
+      </w:r>
+    </w:p>
+    <w:p>
+      <w:pPr>
+        <w:pStyle w:val="SourceCode"/>
+      </w:pPr>
+      <w:r>
+        <w:rPr>
+          <w:rStyle w:val="FunctionTok"/>
+        </w:rPr>
+        <w:t xml:space="preserve">hist</w:t>
+      </w:r>
+      <w:r>
+        <w:rPr>
+          <w:rStyle w:val="NormalTok"/>
+        </w:rPr>
+        <w:t xml:space="preserve">(control_vec_BSL, </w:t>
+      </w:r>
+      <w:r>
+        <w:rPr>
+          <w:rStyle w:val="AttributeTok"/>
+        </w:rPr>
+        <w:t xml:space="preserve">col=</w:t>
+      </w:r>
+      <w:r>
+        <w:rPr>
+          <w:rStyle w:val="FunctionTok"/>
+        </w:rPr>
+        <w:t xml:space="preserve">rgb</w:t>
+      </w:r>
+      <w:r>
+        <w:rPr>
+          <w:rStyle w:val="NormalTok"/>
+        </w:rPr>
+        <w:t xml:space="preserve">(</w:t>
+      </w:r>
+      <w:r>
+        <w:rPr>
+          <w:rStyle w:val="DecValTok"/>
+        </w:rPr>
+        <w:t xml:space="preserve">0</w:t>
+      </w:r>
+      <w:r>
+        <w:rPr>
+          <w:rStyle w:val="NormalTok"/>
+        </w:rPr>
+        <w:t xml:space="preserve">,</w:t>
+      </w:r>
+      <w:r>
+        <w:rPr>
+          <w:rStyle w:val="DecValTok"/>
+        </w:rPr>
+        <w:t xml:space="preserve">0</w:t>
+      </w:r>
+      <w:r>
+        <w:rPr>
+          <w:rStyle w:val="NormalTok"/>
+        </w:rPr>
+        <w:t xml:space="preserve">,</w:t>
+      </w:r>
+      <w:r>
+        <w:rPr>
+          <w:rStyle w:val="DecValTok"/>
+        </w:rPr>
+        <w:t xml:space="preserve">1</w:t>
+      </w:r>
+      <w:r>
+        <w:rPr>
+          <w:rStyle w:val="NormalTok"/>
+        </w:rPr>
+        <w:t xml:space="preserve">,</w:t>
+      </w:r>
+      <w:r>
+        <w:rPr>
+          <w:rStyle w:val="FloatTok"/>
+        </w:rPr>
+        <w:t xml:space="preserve">0.3</w:t>
+      </w:r>
+      <w:r>
+        <w:rPr>
+          <w:rStyle w:val="NormalTok"/>
+        </w:rPr>
+        <w:t xml:space="preserve">), </w:t>
+      </w:r>
+      <w:r>
+        <w:rPr>
+          <w:rStyle w:val="AttributeTok"/>
+        </w:rPr>
+        <w:t xml:space="preserve">main=</w:t>
+      </w:r>
+      <w:r>
+        <w:rPr>
+          <w:rStyle w:val="StringTok"/>
+        </w:rPr>
+        <w:t xml:space="preserve">"Blood Sugar Levels, Control &amp; Treatment groups"</w:t>
+      </w:r>
+      <w:r>
+        <w:rPr>
+          <w:rStyle w:val="NormalTok"/>
+        </w:rPr>
+        <w:t xml:space="preserve">, </w:t>
+      </w:r>
+      <w:r>
+        <w:rPr>
+          <w:rStyle w:val="AttributeTok"/>
+        </w:rPr>
+        <w:t xml:space="preserve">xlab=</w:t>
+      </w:r>
+      <w:r>
+        <w:rPr>
+          <w:rStyle w:val="StringTok"/>
+        </w:rPr>
+        <w:t xml:space="preserve">"Blood Sugar Level"</w:t>
+      </w:r>
+      <w:r>
+        <w:rPr>
+          <w:rStyle w:val="NormalTok"/>
+        </w:rPr>
+        <w:t xml:space="preserve">, </w:t>
+      </w:r>
+      <w:r>
+        <w:rPr>
+          <w:rStyle w:val="AttributeTok"/>
+        </w:rPr>
+        <w:t xml:space="preserve">xlim=</w:t>
+      </w:r>
+      <w:r>
+        <w:rPr>
+          <w:rStyle w:val="FunctionTok"/>
+        </w:rPr>
+        <w:t xml:space="preserve">c</w:t>
+      </w:r>
+      <w:r>
+        <w:rPr>
+          <w:rStyle w:val="NormalTok"/>
+        </w:rPr>
+        <w:t xml:space="preserve">(</w:t>
+      </w:r>
+      <w:r>
+        <w:rPr>
+          <w:rStyle w:val="DecValTok"/>
+        </w:rPr>
+        <w:t xml:space="preserve">15</w:t>
+      </w:r>
+      <w:r>
+        <w:rPr>
+          <w:rStyle w:val="NormalTok"/>
+        </w:rPr>
+        <w:t xml:space="preserve">,</w:t>
+      </w:r>
+      <w:r>
+        <w:rPr>
+          <w:rStyle w:val="DecValTok"/>
+        </w:rPr>
+        <w:t xml:space="preserve">40</w:t>
+      </w:r>
+      <w:r>
+        <w:rPr>
+          <w:rStyle w:val="NormalTok"/>
+        </w:rPr>
+        <w:t xml:space="preserve">))</w:t>
+      </w:r>
+      <w:r>
+        <w:br/>
+      </w:r>
+      <w:r>
+        <w:rPr>
+          <w:rStyle w:val="FunctionTok"/>
+        </w:rPr>
+        <w:t xml:space="preserve">hist</w:t>
+      </w:r>
+      <w:r>
+        <w:rPr>
+          <w:rStyle w:val="NormalTok"/>
+        </w:rPr>
+        <w:t xml:space="preserve">(treatment_vec_BSL, </w:t>
+      </w:r>
+      <w:r>
+        <w:rPr>
+          <w:rStyle w:val="AttributeTok"/>
+        </w:rPr>
+        <w:t xml:space="preserve">col=</w:t>
+      </w:r>
+      <w:r>
+        <w:rPr>
+          <w:rStyle w:val="FunctionTok"/>
+        </w:rPr>
+        <w:t xml:space="preserve">rgb</w:t>
+      </w:r>
+      <w:r>
+        <w:rPr>
+          <w:rStyle w:val="NormalTok"/>
+        </w:rPr>
+        <w:t xml:space="preserve">(</w:t>
+      </w:r>
+      <w:r>
+        <w:rPr>
+          <w:rStyle w:val="DecValTok"/>
+        </w:rPr>
+        <w:t xml:space="preserve">1</w:t>
+      </w:r>
+      <w:r>
+        <w:rPr>
+          <w:rStyle w:val="NormalTok"/>
+        </w:rPr>
+        <w:t xml:space="preserve">,</w:t>
+      </w:r>
+      <w:r>
+        <w:rPr>
+          <w:rStyle w:val="DecValTok"/>
+        </w:rPr>
+        <w:t xml:space="preserve">0</w:t>
+      </w:r>
+      <w:r>
+        <w:rPr>
+          <w:rStyle w:val="NormalTok"/>
+        </w:rPr>
+        <w:t xml:space="preserve">,</w:t>
+      </w:r>
+      <w:r>
+        <w:rPr>
+          <w:rStyle w:val="DecValTok"/>
+        </w:rPr>
+        <w:t xml:space="preserve">0</w:t>
+      </w:r>
+      <w:r>
+        <w:rPr>
+          <w:rStyle w:val="NormalTok"/>
+        </w:rPr>
+        <w:t xml:space="preserve">,</w:t>
+      </w:r>
+      <w:r>
+        <w:rPr>
+          <w:rStyle w:val="FloatTok"/>
+        </w:rPr>
+        <w:t xml:space="preserve">0.5</w:t>
+      </w:r>
+      <w:r>
+        <w:rPr>
+          <w:rStyle w:val="NormalTok"/>
+        </w:rPr>
+        <w:t xml:space="preserve">), </w:t>
+      </w:r>
+      <w:r>
+        <w:rPr>
+          <w:rStyle w:val="AttributeTok"/>
+        </w:rPr>
+        <w:t xml:space="preserve">add=</w:t>
+      </w:r>
+      <w:r>
+        <w:rPr>
+          <w:rStyle w:val="NormalTok"/>
+        </w:rPr>
+        <w:t xml:space="preserve">T)</w:t>
+      </w:r>
+    </w:p>
+    <w:p>
+      <w:pPr>
+        <w:pStyle w:val="FirstParagraph"/>
+      </w:pPr>
+      <w:r>
+        <w:drawing>
+          <wp:inline>
+            <wp:extent cx="4620126" cy="3696101"/>
+            <wp:effectExtent b="0" l="0" r="0" t="0"/>
+            <wp:docPr descr="" title="" id="1" name="Picture"/>
+            <a:graphic>
+              <a:graphicData uri="http://schemas.openxmlformats.org/drawingml/2006/picture">
+                <pic:pic>
+                  <pic:nvPicPr>
+                    <pic:cNvPr descr="HW1_Markdown_files/figure-docx/unnamed-chunk-10-1.png" id="0" name="Picture"/>
+                    <pic:cNvPicPr>
+                      <a:picLocks noChangeArrowheads="1" noChangeAspect="1"/>
+                    </pic:cNvPicPr>
+                  </pic:nvPicPr>
+                  <pic:blipFill>
+                    <a:blip r:embed="rId32"/>
+                    <a:stretch>
+                      <a:fillRect/>
+                    </a:stretch>
+                  </pic:blipFill>
+                  <pic:spPr bwMode="auto">
+                    <a:xfrm>
+                      <a:off x="0" y="0"/>
+                      <a:ext cx="4620126" cy="3696101"/>
+                    </a:xfrm>
+                    <a:prstGeom prst="rect">
+                      <a:avLst/>
+                    </a:prstGeom>
+                    <a:noFill/>
+                    <a:ln w="9525">
+                      <a:noFill/>
+                      <a:headEnd/>
+                      <a:tailEnd/>
+                    </a:ln>
+                  </pic:spPr>
+                </pic:pic>
+              </a:graphicData>
+            </a:graphic>
+          </wp:inline>
+        </w:drawing>
+      </w:r>
+      <w:r>
+        <w:t xml:space="preserve"> </w:t>
+      </w:r>
+      <w:r>
+        <w:t xml:space="preserve">* Please notice that the</w:t>
       </w:r>
       <w:r>
         <w:t xml:space="preserve"> </w:t>
@@ -1348,21 +2752,1748 @@
           <w:iCs/>
           <w:i/>
         </w:rPr>
-        <w:t xml:space="preserve">list</w:t>
+        <w:t xml:space="preserve">blue</w:t>
+      </w:r>
+      <w:r>
+        <w:t xml:space="preserve"> </w:t>
+      </w:r>
+      <w:r>
+        <w:t xml:space="preserve">represents the</w:t>
+      </w:r>
+      <w:r>
+        <w:t xml:space="preserve"> </w:t>
+      </w:r>
+      <w:r>
+        <w:rPr>
+          <w:bCs/>
+          <w:b/>
+        </w:rPr>
+        <w:t xml:space="preserve">control</w:t>
+      </w:r>
+      <w:r>
+        <w:t xml:space="preserve"> </w:t>
+      </w:r>
+      <w:r>
+        <w:t xml:space="preserve">group, and the</w:t>
+      </w:r>
+      <w:r>
+        <w:t xml:space="preserve"> </w:t>
+      </w:r>
+      <w:r>
+        <w:rPr>
+          <w:iCs/>
+          <w:i/>
+        </w:rPr>
+        <w:t xml:space="preserve">red</w:t>
+      </w:r>
+      <w:r>
+        <w:t xml:space="preserve"> </w:t>
+      </w:r>
+      <w:r>
+        <w:t xml:space="preserve">represents the</w:t>
+      </w:r>
+      <w:r>
+        <w:t xml:space="preserve"> </w:t>
+      </w:r>
+      <w:r>
+        <w:rPr>
+          <w:bCs/>
+          <w:b/>
+        </w:rPr>
+        <w:t xml:space="preserve">treatment</w:t>
+      </w:r>
+      <w:r>
+        <w:t xml:space="preserve"> </w:t>
+      </w:r>
+      <w:r>
+        <w:t xml:space="preserve">group.</w:t>
+      </w:r>
+    </w:p>
+    <w:bookmarkEnd w:id="33"/>
+    <w:bookmarkStart w:id="35" w:name="q.2.6"/>
+    <w:p>
+      <w:pPr>
+        <w:pStyle w:val="Heading3"/>
+      </w:pPr>
+      <w:r>
+        <w:t xml:space="preserve">Q.2.6</w:t>
+      </w:r>
+    </w:p>
+    <w:p>
+      <w:pPr>
+        <w:pStyle w:val="SourceCode"/>
+      </w:pPr>
+      <w:r>
+        <w:rPr>
+          <w:rStyle w:val="FunctionTok"/>
+        </w:rPr>
+        <w:t xml:space="preserve">boxplot</w:t>
+      </w:r>
+      <w:r>
+        <w:rPr>
+          <w:rStyle w:val="NormalTok"/>
+        </w:rPr>
+        <w:t xml:space="preserve">(control_vec_BSL, treatment_vec_BSL, </w:t>
+      </w:r>
+      <w:r>
+        <w:rPr>
+          <w:rStyle w:val="AttributeTok"/>
+        </w:rPr>
+        <w:t xml:space="preserve">names=</w:t>
+      </w:r>
+      <w:r>
+        <w:rPr>
+          <w:rStyle w:val="FunctionTok"/>
+        </w:rPr>
+        <w:t xml:space="preserve">c</w:t>
+      </w:r>
+      <w:r>
+        <w:rPr>
+          <w:rStyle w:val="NormalTok"/>
+        </w:rPr>
+        <w:t xml:space="preserve">(</w:t>
+      </w:r>
+      <w:r>
+        <w:rPr>
+          <w:rStyle w:val="StringTok"/>
+        </w:rPr>
+        <w:t xml:space="preserve">"Control"</w:t>
+      </w:r>
+      <w:r>
+        <w:rPr>
+          <w:rStyle w:val="NormalTok"/>
+        </w:rPr>
+        <w:t xml:space="preserve">,</w:t>
+      </w:r>
+      <w:r>
+        <w:rPr>
+          <w:rStyle w:val="StringTok"/>
+        </w:rPr>
+        <w:t xml:space="preserve">"Treatment"</w:t>
+      </w:r>
+      <w:r>
+        <w:rPr>
+          <w:rStyle w:val="NormalTok"/>
+        </w:rPr>
+        <w:t xml:space="preserve">), </w:t>
+      </w:r>
+      <w:r>
+        <w:rPr>
+          <w:rStyle w:val="AttributeTok"/>
+        </w:rPr>
+        <w:t xml:space="preserve">main=</w:t>
+      </w:r>
+      <w:r>
+        <w:rPr>
+          <w:rStyle w:val="StringTok"/>
+        </w:rPr>
+        <w:t xml:space="preserve">"Control &amp; Treatment groups - Boxplot (data2)"</w:t>
+      </w:r>
+      <w:r>
+        <w:rPr>
+          <w:rStyle w:val="NormalTok"/>
+        </w:rPr>
+        <w:t xml:space="preserve">)</w:t>
+      </w:r>
+    </w:p>
+    <w:p>
+      <w:pPr>
+        <w:pStyle w:val="FirstParagraph"/>
+      </w:pPr>
+      <w:r>
+        <w:drawing>
+          <wp:inline>
+            <wp:extent cx="4620126" cy="3696101"/>
+            <wp:effectExtent b="0" l="0" r="0" t="0"/>
+            <wp:docPr descr="" title="" id="1" name="Picture"/>
+            <a:graphic>
+              <a:graphicData uri="http://schemas.openxmlformats.org/drawingml/2006/picture">
+                <pic:pic>
+                  <pic:nvPicPr>
+                    <pic:cNvPr descr="HW1_Markdown_files/figure-docx/unnamed-chunk-11-1.png" id="0" name="Picture"/>
+                    <pic:cNvPicPr>
+                      <a:picLocks noChangeArrowheads="1" noChangeAspect="1"/>
+                    </pic:cNvPicPr>
+                  </pic:nvPicPr>
+                  <pic:blipFill>
+                    <a:blip r:embed="rId34"/>
+                    <a:stretch>
+                      <a:fillRect/>
+                    </a:stretch>
+                  </pic:blipFill>
+                  <pic:spPr bwMode="auto">
+                    <a:xfrm>
+                      <a:off x="0" y="0"/>
+                      <a:ext cx="4620126" cy="3696101"/>
+                    </a:xfrm>
+                    <a:prstGeom prst="rect">
+                      <a:avLst/>
+                    </a:prstGeom>
+                    <a:noFill/>
+                    <a:ln w="9525">
+                      <a:noFill/>
+                      <a:headEnd/>
+                      <a:tailEnd/>
+                    </a:ln>
+                  </pic:spPr>
+                </pic:pic>
+              </a:graphicData>
+            </a:graphic>
+          </wp:inline>
+        </w:drawing>
+      </w:r>
+    </w:p>
+    <w:bookmarkEnd w:id="35"/>
+    <w:bookmarkStart w:id="36" w:name="q2.7"/>
+    <w:p>
+      <w:pPr>
+        <w:pStyle w:val="Heading3"/>
+      </w:pPr>
+      <w:r>
+        <w:t xml:space="preserve">Q2.7</w:t>
+      </w:r>
+    </w:p>
+    <w:p>
+      <w:pPr>
+        <w:pStyle w:val="SourceCode"/>
+      </w:pPr>
+      <w:r>
+        <w:rPr>
+          <w:rStyle w:val="FunctionTok"/>
+        </w:rPr>
+        <w:t xml:space="preserve">t.test</w:t>
+      </w:r>
+      <w:r>
+        <w:rPr>
+          <w:rStyle w:val="NormalTok"/>
+        </w:rPr>
+        <w:t xml:space="preserve">(control_vec_BSL, treatment_vec_BSL)</w:t>
+      </w:r>
+    </w:p>
+    <w:p>
+      <w:pPr>
+        <w:pStyle w:val="SourceCode"/>
+      </w:pPr>
+      <w:r>
+        <w:rPr>
+          <w:rStyle w:val="VerbatimChar"/>
+        </w:rPr>
+        <w:t xml:space="preserve">## </w:t>
+      </w:r>
+      <w:r>
+        <w:br/>
+      </w:r>
+      <w:r>
+        <w:rPr>
+          <w:rStyle w:val="VerbatimChar"/>
+        </w:rPr>
+        <w:t xml:space="preserve">##  Welch Two Sample t-test</w:t>
+      </w:r>
+      <w:r>
+        <w:br/>
+      </w:r>
+      <w:r>
+        <w:rPr>
+          <w:rStyle w:val="VerbatimChar"/>
+        </w:rPr>
+        <w:t xml:space="preserve">## </w:t>
+      </w:r>
+      <w:r>
+        <w:br/>
+      </w:r>
+      <w:r>
+        <w:rPr>
+          <w:rStyle w:val="VerbatimChar"/>
+        </w:rPr>
+        <w:t xml:space="preserve">## data:  control_vec_BSL and treatment_vec_BSL</w:t>
+      </w:r>
+      <w:r>
+        <w:br/>
+      </w:r>
+      <w:r>
+        <w:rPr>
+          <w:rStyle w:val="VerbatimChar"/>
+        </w:rPr>
+        <w:t xml:space="preserve">## t = -2.0001, df = 20.458, p-value = 0.05894</w:t>
+      </w:r>
+      <w:r>
+        <w:br/>
+      </w:r>
+      <w:r>
+        <w:rPr>
+          <w:rStyle w:val="VerbatimChar"/>
+        </w:rPr>
+        <w:t xml:space="preserve">## alternative hypothesis: true difference in means is not equal to 0</w:t>
+      </w:r>
+      <w:r>
+        <w:br/>
+      </w:r>
+      <w:r>
+        <w:rPr>
+          <w:rStyle w:val="VerbatimChar"/>
+        </w:rPr>
+        <w:t xml:space="preserve">## 95 percent confidence interval:</w:t>
+      </w:r>
+      <w:r>
+        <w:br/>
+      </w:r>
+      <w:r>
+        <w:rPr>
+          <w:rStyle w:val="VerbatimChar"/>
+        </w:rPr>
+        <w:t xml:space="preserve">##  -6.2088384  0.1259596</w:t>
+      </w:r>
+      <w:r>
+        <w:br/>
+      </w:r>
+      <w:r>
+        <w:rPr>
+          <w:rStyle w:val="VerbatimChar"/>
+        </w:rPr>
+        <w:t xml:space="preserve">## sample estimates:</w:t>
+      </w:r>
+      <w:r>
+        <w:br/>
+      </w:r>
+      <w:r>
+        <w:rPr>
+          <w:rStyle w:val="VerbatimChar"/>
+        </w:rPr>
+        <w:t xml:space="preserve">## mean of x mean of y </w:t>
+      </w:r>
+      <w:r>
+        <w:br/>
+      </w:r>
+      <w:r>
+        <w:rPr>
+          <w:rStyle w:val="VerbatimChar"/>
+        </w:rPr>
+        <w:t xml:space="preserve">##  23.79273  26.83417</w:t>
+      </w:r>
+    </w:p>
+    <w:p>
+      <w:pPr>
+        <w:pStyle w:val="FirstParagraph"/>
+      </w:pPr>
+      <w:r>
+        <w:t xml:space="preserve">The p-value calculated in the t-test is</w:t>
+      </w:r>
+      <w:r>
+        <w:t xml:space="preserve"> </w:t>
+      </w:r>
+      <w:r>
+        <w:rPr>
+          <w:bCs/>
+          <w:b/>
+        </w:rPr>
+        <w:t xml:space="preserve">0.05894</w:t>
       </w:r>
       <w:r>
         <w:t xml:space="preserve">.</w:t>
       </w:r>
-    </w:p>
-    <w:p>
-      <w:pPr>
-        <w:pStyle w:val="BodyText"/>
-      </w:pPr>
-      <w:r>
-        <w:t xml:space="preserve">*** Alon’s Parts - Q3 ***</w:t>
-      </w:r>
-    </w:p>
-    <w:bookmarkEnd w:id="23"/>
+      <w:r>
+        <w:t xml:space="preserve"> </w:t>
+      </w:r>
+      <w:r>
+        <w:t xml:space="preserve">This p-value is</w:t>
+      </w:r>
+      <w:r>
+        <w:t xml:space="preserve"> </w:t>
+      </w:r>
+      <w:r>
+        <w:rPr>
+          <w:iCs/>
+          <w:i/>
+        </w:rPr>
+        <w:t xml:space="preserve">larger than 0.05</w:t>
+      </w:r>
+      <w:r>
+        <w:t xml:space="preserve">, which means that we can not contradict the</w:t>
+      </w:r>
+      <w:r>
+        <w:t xml:space="preserve"> </w:t>
+      </w:r>
+      <w:r>
+        <w:rPr>
+          <w:bCs/>
+          <w:b/>
+        </w:rPr>
+        <w:t xml:space="preserve">Null Hypothesis</w:t>
+      </w:r>
+      <w:r>
+        <w:t xml:space="preserve"> </w:t>
+      </w:r>
+      <w:r>
+        <w:t xml:space="preserve">based on it.</w:t>
+      </w:r>
+      <w:r>
+        <w:t xml:space="preserve"> </w:t>
+      </w:r>
+      <w:r>
+        <w:t xml:space="preserve">In simpler words, it means that we can not state that the difference between the</w:t>
+      </w:r>
+      <w:r>
+        <w:t xml:space="preserve"> </w:t>
+      </w:r>
+      <w:r>
+        <w:rPr>
+          <w:iCs/>
+          <w:i/>
+        </w:rPr>
+        <w:t xml:space="preserve">control</w:t>
+      </w:r>
+      <w:r>
+        <w:t xml:space="preserve"> </w:t>
+      </w:r>
+      <w:r>
+        <w:t xml:space="preserve">group and the</w:t>
+      </w:r>
+      <w:r>
+        <w:t xml:space="preserve"> </w:t>
+      </w:r>
+      <w:r>
+        <w:rPr>
+          <w:iCs/>
+          <w:i/>
+        </w:rPr>
+        <w:t xml:space="preserve">treatment</w:t>
+      </w:r>
+      <w:r>
+        <w:t xml:space="preserve"> </w:t>
+      </w:r>
+      <w:r>
+        <w:t xml:space="preserve">group is significant (at least not based on</w:t>
+      </w:r>
+      <w:r>
+        <w:t xml:space="preserve"> </w:t>
+      </w:r>
+      <w:r>
+        <w:rPr>
+          <w:iCs/>
+          <w:i/>
+        </w:rPr>
+        <w:t xml:space="preserve">data2</w:t>
+      </w:r>
+      <w:r>
+        <w:t xml:space="preserve">), therefore we are unsure if the treatment has any real effect on the patients.</w:t>
+      </w:r>
+    </w:p>
+    <w:bookmarkEnd w:id="36"/>
+    <w:bookmarkStart w:id="38" w:name="q2.8"/>
+    <w:p>
+      <w:pPr>
+        <w:pStyle w:val="Heading3"/>
+      </w:pPr>
+      <w:r>
+        <w:t xml:space="preserve">Q2.8</w:t>
+      </w:r>
+    </w:p>
+    <w:p>
+      <w:pPr>
+        <w:pStyle w:val="SourceCode"/>
+      </w:pPr>
+      <w:r>
+        <w:rPr>
+          <w:rStyle w:val="NormalTok"/>
+        </w:rPr>
+        <w:t xml:space="preserve">data1_wo_NA </w:t>
+      </w:r>
+      <w:r>
+        <w:rPr>
+          <w:rStyle w:val="OtherTok"/>
+        </w:rPr>
+        <w:t xml:space="preserve">&lt;-</w:t>
+      </w:r>
+      <w:r>
+        <w:rPr>
+          <w:rStyle w:val="NormalTok"/>
+        </w:rPr>
+        <w:t xml:space="preserve"> </w:t>
+      </w:r>
+      <w:r>
+        <w:rPr>
+          <w:rStyle w:val="FunctionTok"/>
+        </w:rPr>
+        <w:t xml:space="preserve">filter</w:t>
+      </w:r>
+      <w:r>
+        <w:rPr>
+          <w:rStyle w:val="NormalTok"/>
+        </w:rPr>
+        <w:t xml:space="preserve">(</w:t>
+      </w:r>
+      <w:r>
+        <w:rPr>
+          <w:rStyle w:val="FunctionTok"/>
+        </w:rPr>
+        <w:t xml:space="preserve">na.omit</w:t>
+      </w:r>
+      <w:r>
+        <w:rPr>
+          <w:rStyle w:val="NormalTok"/>
+        </w:rPr>
+        <w:t xml:space="preserve">(data1))</w:t>
+      </w:r>
+      <w:r>
+        <w:br/>
+      </w:r>
+      <w:r>
+        <w:rPr>
+          <w:rStyle w:val="NormalTok"/>
+        </w:rPr>
+        <w:t xml:space="preserve">control1 </w:t>
+      </w:r>
+      <w:r>
+        <w:rPr>
+          <w:rStyle w:val="OtherTok"/>
+        </w:rPr>
+        <w:t xml:space="preserve">&lt;-</w:t>
+      </w:r>
+      <w:r>
+        <w:rPr>
+          <w:rStyle w:val="NormalTok"/>
+        </w:rPr>
+        <w:t xml:space="preserve"> </w:t>
+      </w:r>
+      <w:r>
+        <w:rPr>
+          <w:rStyle w:val="FunctionTok"/>
+        </w:rPr>
+        <w:t xml:space="preserve">filter</w:t>
+      </w:r>
+      <w:r>
+        <w:rPr>
+          <w:rStyle w:val="NormalTok"/>
+        </w:rPr>
+        <w:t xml:space="preserve">(data1_wo_NA, Treatment </w:t>
+      </w:r>
+      <w:r>
+        <w:rPr>
+          <w:rStyle w:val="SpecialCharTok"/>
+        </w:rPr>
+        <w:t xml:space="preserve">==</w:t>
+      </w:r>
+      <w:r>
+        <w:rPr>
+          <w:rStyle w:val="NormalTok"/>
+        </w:rPr>
+        <w:t xml:space="preserve"> </w:t>
+      </w:r>
+      <w:r>
+        <w:rPr>
+          <w:rStyle w:val="StringTok"/>
+        </w:rPr>
+        <w:t xml:space="preserve">"Placebo"</w:t>
+      </w:r>
+      <w:r>
+        <w:rPr>
+          <w:rStyle w:val="NormalTok"/>
+        </w:rPr>
+        <w:t xml:space="preserve">)</w:t>
+      </w:r>
+      <w:r>
+        <w:br/>
+      </w:r>
+      <w:r>
+        <w:rPr>
+          <w:rStyle w:val="NormalTok"/>
+        </w:rPr>
+        <w:t xml:space="preserve">treatment1 </w:t>
+      </w:r>
+      <w:r>
+        <w:rPr>
+          <w:rStyle w:val="OtherTok"/>
+        </w:rPr>
+        <w:t xml:space="preserve">&lt;-</w:t>
+      </w:r>
+      <w:r>
+        <w:rPr>
+          <w:rStyle w:val="NormalTok"/>
+        </w:rPr>
+        <w:t xml:space="preserve"> </w:t>
+      </w:r>
+      <w:r>
+        <w:rPr>
+          <w:rStyle w:val="FunctionTok"/>
+        </w:rPr>
+        <w:t xml:space="preserve">filter</w:t>
+      </w:r>
+      <w:r>
+        <w:rPr>
+          <w:rStyle w:val="NormalTok"/>
+        </w:rPr>
+        <w:t xml:space="preserve">(data1_wo_NA, Treatment </w:t>
+      </w:r>
+      <w:r>
+        <w:rPr>
+          <w:rStyle w:val="SpecialCharTok"/>
+        </w:rPr>
+        <w:t xml:space="preserve">==</w:t>
+      </w:r>
+      <w:r>
+        <w:rPr>
+          <w:rStyle w:val="NormalTok"/>
+        </w:rPr>
+        <w:t xml:space="preserve"> </w:t>
+      </w:r>
+      <w:r>
+        <w:rPr>
+          <w:rStyle w:val="StringTok"/>
+        </w:rPr>
+        <w:t xml:space="preserve">"HF123"</w:t>
+      </w:r>
+      <w:r>
+        <w:rPr>
+          <w:rStyle w:val="NormalTok"/>
+        </w:rPr>
+        <w:t xml:space="preserve">)</w:t>
+      </w:r>
+      <w:r>
+        <w:br/>
+      </w:r>
+      <w:r>
+        <w:rPr>
+          <w:rStyle w:val="NormalTok"/>
+        </w:rPr>
+        <w:t xml:space="preserve">control_vec_BSL_1 </w:t>
+      </w:r>
+      <w:r>
+        <w:rPr>
+          <w:rStyle w:val="OtherTok"/>
+        </w:rPr>
+        <w:t xml:space="preserve">&lt;-</w:t>
+      </w:r>
+      <w:r>
+        <w:rPr>
+          <w:rStyle w:val="NormalTok"/>
+        </w:rPr>
+        <w:t xml:space="preserve"> </w:t>
+      </w:r>
+      <w:r>
+        <w:rPr>
+          <w:rStyle w:val="FunctionTok"/>
+        </w:rPr>
+        <w:t xml:space="preserve">apply</w:t>
+      </w:r>
+      <w:r>
+        <w:rPr>
+          <w:rStyle w:val="NormalTok"/>
+        </w:rPr>
+        <w:t xml:space="preserve">(control1[</w:t>
+      </w:r>
+      <w:r>
+        <w:rPr>
+          <w:rStyle w:val="StringTok"/>
+        </w:rPr>
+        <w:t xml:space="preserve">"Blood_Sugar_Levels"</w:t>
+      </w:r>
+      <w:r>
+        <w:rPr>
+          <w:rStyle w:val="NormalTok"/>
+        </w:rPr>
+        <w:t xml:space="preserve">],</w:t>
+      </w:r>
+      <w:r>
+        <w:rPr>
+          <w:rStyle w:val="DecValTok"/>
+        </w:rPr>
+        <w:t xml:space="preserve">1</w:t>
+      </w:r>
+      <w:r>
+        <w:rPr>
+          <w:rStyle w:val="NormalTok"/>
+        </w:rPr>
+        <w:t xml:space="preserve">,as.double)</w:t>
+      </w:r>
+      <w:r>
+        <w:br/>
+      </w:r>
+      <w:r>
+        <w:rPr>
+          <w:rStyle w:val="NormalTok"/>
+        </w:rPr>
+        <w:t xml:space="preserve">treatment_vec_BSL_1 </w:t>
+      </w:r>
+      <w:r>
+        <w:rPr>
+          <w:rStyle w:val="OtherTok"/>
+        </w:rPr>
+        <w:t xml:space="preserve">&lt;-</w:t>
+      </w:r>
+      <w:r>
+        <w:rPr>
+          <w:rStyle w:val="NormalTok"/>
+        </w:rPr>
+        <w:t xml:space="preserve"> </w:t>
+      </w:r>
+      <w:r>
+        <w:rPr>
+          <w:rStyle w:val="FunctionTok"/>
+        </w:rPr>
+        <w:t xml:space="preserve">apply</w:t>
+      </w:r>
+      <w:r>
+        <w:rPr>
+          <w:rStyle w:val="NormalTok"/>
+        </w:rPr>
+        <w:t xml:space="preserve">(treatment1[</w:t>
+      </w:r>
+      <w:r>
+        <w:rPr>
+          <w:rStyle w:val="StringTok"/>
+        </w:rPr>
+        <w:t xml:space="preserve">"Blood_Sugar_Levels"</w:t>
+      </w:r>
+      <w:r>
+        <w:rPr>
+          <w:rStyle w:val="NormalTok"/>
+        </w:rPr>
+        <w:t xml:space="preserve">],</w:t>
+      </w:r>
+      <w:r>
+        <w:rPr>
+          <w:rStyle w:val="DecValTok"/>
+        </w:rPr>
+        <w:t xml:space="preserve">1</w:t>
+      </w:r>
+      <w:r>
+        <w:rPr>
+          <w:rStyle w:val="NormalTok"/>
+        </w:rPr>
+        <w:t xml:space="preserve">,as.double)</w:t>
+      </w:r>
+      <w:r>
+        <w:br/>
+      </w:r>
+      <w:r>
+        <w:br/>
+      </w:r>
+      <w:r>
+        <w:rPr>
+          <w:rStyle w:val="FunctionTok"/>
+        </w:rPr>
+        <w:t xml:space="preserve">boxplot</w:t>
+      </w:r>
+      <w:r>
+        <w:rPr>
+          <w:rStyle w:val="NormalTok"/>
+        </w:rPr>
+        <w:t xml:space="preserve">(control_vec_BSL_1, treatment_vec_BSL_1, </w:t>
+      </w:r>
+      <w:r>
+        <w:rPr>
+          <w:rStyle w:val="AttributeTok"/>
+        </w:rPr>
+        <w:t xml:space="preserve">names=</w:t>
+      </w:r>
+      <w:r>
+        <w:rPr>
+          <w:rStyle w:val="FunctionTok"/>
+        </w:rPr>
+        <w:t xml:space="preserve">c</w:t>
+      </w:r>
+      <w:r>
+        <w:rPr>
+          <w:rStyle w:val="NormalTok"/>
+        </w:rPr>
+        <w:t xml:space="preserve">(</w:t>
+      </w:r>
+      <w:r>
+        <w:rPr>
+          <w:rStyle w:val="StringTok"/>
+        </w:rPr>
+        <w:t xml:space="preserve">"Control"</w:t>
+      </w:r>
+      <w:r>
+        <w:rPr>
+          <w:rStyle w:val="NormalTok"/>
+        </w:rPr>
+        <w:t xml:space="preserve">,</w:t>
+      </w:r>
+      <w:r>
+        <w:rPr>
+          <w:rStyle w:val="StringTok"/>
+        </w:rPr>
+        <w:t xml:space="preserve">"Treatment"</w:t>
+      </w:r>
+      <w:r>
+        <w:rPr>
+          <w:rStyle w:val="NormalTok"/>
+        </w:rPr>
+        <w:t xml:space="preserve">), </w:t>
+      </w:r>
+      <w:r>
+        <w:rPr>
+          <w:rStyle w:val="AttributeTok"/>
+        </w:rPr>
+        <w:t xml:space="preserve">main=</w:t>
+      </w:r>
+      <w:r>
+        <w:rPr>
+          <w:rStyle w:val="StringTok"/>
+        </w:rPr>
+        <w:t xml:space="preserve">"Control &amp; Treatment groups - Boxplot (data1)"</w:t>
+      </w:r>
+      <w:r>
+        <w:rPr>
+          <w:rStyle w:val="NormalTok"/>
+        </w:rPr>
+        <w:t xml:space="preserve">)</w:t>
+      </w:r>
+    </w:p>
+    <w:p>
+      <w:pPr>
+        <w:pStyle w:val="FirstParagraph"/>
+      </w:pPr>
+      <w:r>
+        <w:drawing>
+          <wp:inline>
+            <wp:extent cx="4620126" cy="3696101"/>
+            <wp:effectExtent b="0" l="0" r="0" t="0"/>
+            <wp:docPr descr="" title="" id="1" name="Picture"/>
+            <a:graphic>
+              <a:graphicData uri="http://schemas.openxmlformats.org/drawingml/2006/picture">
+                <pic:pic>
+                  <pic:nvPicPr>
+                    <pic:cNvPr descr="HW1_Markdown_files/figure-docx/unnamed-chunk-13-1.png" id="0" name="Picture"/>
+                    <pic:cNvPicPr>
+                      <a:picLocks noChangeArrowheads="1" noChangeAspect="1"/>
+                    </pic:cNvPicPr>
+                  </pic:nvPicPr>
+                  <pic:blipFill>
+                    <a:blip r:embed="rId37"/>
+                    <a:stretch>
+                      <a:fillRect/>
+                    </a:stretch>
+                  </pic:blipFill>
+                  <pic:spPr bwMode="auto">
+                    <a:xfrm>
+                      <a:off x="0" y="0"/>
+                      <a:ext cx="4620126" cy="3696101"/>
+                    </a:xfrm>
+                    <a:prstGeom prst="rect">
+                      <a:avLst/>
+                    </a:prstGeom>
+                    <a:noFill/>
+                    <a:ln w="9525">
+                      <a:noFill/>
+                      <a:headEnd/>
+                      <a:tailEnd/>
+                    </a:ln>
+                  </pic:spPr>
+                </pic:pic>
+              </a:graphicData>
+            </a:graphic>
+          </wp:inline>
+        </w:drawing>
+      </w:r>
+    </w:p>
+    <w:p>
+      <w:pPr>
+        <w:pStyle w:val="SourceCode"/>
+      </w:pPr>
+      <w:r>
+        <w:rPr>
+          <w:rStyle w:val="FunctionTok"/>
+        </w:rPr>
+        <w:t xml:space="preserve">t.test</w:t>
+      </w:r>
+      <w:r>
+        <w:rPr>
+          <w:rStyle w:val="NormalTok"/>
+        </w:rPr>
+        <w:t xml:space="preserve">(control_vec_BSL_1, treatment_vec_BSL_1)</w:t>
+      </w:r>
+    </w:p>
+    <w:p>
+      <w:pPr>
+        <w:pStyle w:val="SourceCode"/>
+      </w:pPr>
+      <w:r>
+        <w:rPr>
+          <w:rStyle w:val="VerbatimChar"/>
+        </w:rPr>
+        <w:t xml:space="preserve">## </w:t>
+      </w:r>
+      <w:r>
+        <w:br/>
+      </w:r>
+      <w:r>
+        <w:rPr>
+          <w:rStyle w:val="VerbatimChar"/>
+        </w:rPr>
+        <w:t xml:space="preserve">##  Welch Two Sample t-test</w:t>
+      </w:r>
+      <w:r>
+        <w:br/>
+      </w:r>
+      <w:r>
+        <w:rPr>
+          <w:rStyle w:val="VerbatimChar"/>
+        </w:rPr>
+        <w:t xml:space="preserve">## </w:t>
+      </w:r>
+      <w:r>
+        <w:br/>
+      </w:r>
+      <w:r>
+        <w:rPr>
+          <w:rStyle w:val="VerbatimChar"/>
+        </w:rPr>
+        <w:t xml:space="preserve">## data:  control_vec_BSL_1 and treatment_vec_BSL_1</w:t>
+      </w:r>
+      <w:r>
+        <w:br/>
+      </w:r>
+      <w:r>
+        <w:rPr>
+          <w:rStyle w:val="VerbatimChar"/>
+        </w:rPr>
+        <w:t xml:space="preserve">## t = -7.179, df = 727.79, p-value = 1.737e-12</w:t>
+      </w:r>
+      <w:r>
+        <w:br/>
+      </w:r>
+      <w:r>
+        <w:rPr>
+          <w:rStyle w:val="VerbatimChar"/>
+        </w:rPr>
+        <w:t xml:space="preserve">## alternative hypothesis: true difference in means is not equal to 0</w:t>
+      </w:r>
+      <w:r>
+        <w:br/>
+      </w:r>
+      <w:r>
+        <w:rPr>
+          <w:rStyle w:val="VerbatimChar"/>
+        </w:rPr>
+        <w:t xml:space="preserve">## 95 percent confidence interval:</w:t>
+      </w:r>
+      <w:r>
+        <w:br/>
+      </w:r>
+      <w:r>
+        <w:rPr>
+          <w:rStyle w:val="VerbatimChar"/>
+        </w:rPr>
+        <w:t xml:space="preserve">##  -3.913876 -2.232920</w:t>
+      </w:r>
+      <w:r>
+        <w:br/>
+      </w:r>
+      <w:r>
+        <w:rPr>
+          <w:rStyle w:val="VerbatimChar"/>
+        </w:rPr>
+        <w:t xml:space="preserve">## sample estimates:</w:t>
+      </w:r>
+      <w:r>
+        <w:br/>
+      </w:r>
+      <w:r>
+        <w:rPr>
+          <w:rStyle w:val="VerbatimChar"/>
+        </w:rPr>
+        <w:t xml:space="preserve">## mean of x mean of y </w:t>
+      </w:r>
+      <w:r>
+        <w:br/>
+      </w:r>
+      <w:r>
+        <w:rPr>
+          <w:rStyle w:val="VerbatimChar"/>
+        </w:rPr>
+        <w:t xml:space="preserve">##  27.39611  30.46951</w:t>
+      </w:r>
+    </w:p>
+    <w:p>
+      <w:pPr>
+        <w:pStyle w:val="FirstParagraph"/>
+      </w:pPr>
+      <w:r>
+        <w:t xml:space="preserve">This time, based on data1, the p-value calculated in the t-test is</w:t>
+      </w:r>
+      <w:r>
+        <w:t xml:space="preserve"> </w:t>
+      </w:r>
+      <w:r>
+        <w:rPr>
+          <w:bCs/>
+          <w:b/>
+        </w:rPr>
+        <w:t xml:space="preserve">1.737x10</w:t>
+      </w:r>
+      <w:r>
+        <w:rPr>
+          <w:vertAlign w:val="superscript"/>
+          <w:bCs/>
+          <w:b/>
+        </w:rPr>
+        <w:t xml:space="preserve">-12)</w:t>
+      </w:r>
+      <w:r>
+        <w:t xml:space="preserve">.</w:t>
+      </w:r>
+      <w:r>
+        <w:t xml:space="preserve"> </w:t>
+      </w:r>
+      <w:r>
+        <w:t xml:space="preserve">This p-value is</w:t>
+      </w:r>
+      <w:r>
+        <w:t xml:space="preserve"> </w:t>
+      </w:r>
+      <w:r>
+        <w:rPr>
+          <w:iCs/>
+          <w:i/>
+        </w:rPr>
+        <w:t xml:space="preserve">smaller than 0.05</w:t>
+      </w:r>
+      <w:r>
+        <w:t xml:space="preserve">, which means that we</w:t>
+      </w:r>
+      <w:r>
+        <w:t xml:space="preserve"> </w:t>
+      </w:r>
+      <w:r>
+        <w:rPr>
+          <w:bCs/>
+          <w:b/>
+        </w:rPr>
+        <w:t xml:space="preserve">can</w:t>
+      </w:r>
+      <w:r>
+        <w:t xml:space="preserve"> </w:t>
+      </w:r>
+      <w:r>
+        <w:t xml:space="preserve">indeed contradict the</w:t>
+      </w:r>
+      <w:r>
+        <w:t xml:space="preserve"> </w:t>
+      </w:r>
+      <w:r>
+        <w:rPr>
+          <w:bCs/>
+          <w:b/>
+        </w:rPr>
+        <w:t xml:space="preserve">Null Hypothesis</w:t>
+      </w:r>
+      <w:r>
+        <w:t xml:space="preserve"> </w:t>
+      </w:r>
+      <w:r>
+        <w:t xml:space="preserve">based on it.</w:t>
+      </w:r>
+      <w:r>
+        <w:t xml:space="preserve"> </w:t>
+      </w:r>
+      <w:r>
+        <w:t xml:space="preserve">In simpler words, it means that this time, based on data 1, we</w:t>
+      </w:r>
+      <w:r>
+        <w:t xml:space="preserve"> </w:t>
+      </w:r>
+      <w:r>
+        <w:rPr>
+          <w:bCs/>
+          <w:b/>
+        </w:rPr>
+        <w:t xml:space="preserve">can</w:t>
+      </w:r>
+      <w:r>
+        <w:t xml:space="preserve"> </w:t>
+      </w:r>
+      <w:r>
+        <w:t xml:space="preserve">state that the difference between the</w:t>
+      </w:r>
+      <w:r>
+        <w:t xml:space="preserve"> </w:t>
+      </w:r>
+      <w:r>
+        <w:rPr>
+          <w:iCs/>
+          <w:i/>
+        </w:rPr>
+        <w:t xml:space="preserve">control</w:t>
+      </w:r>
+      <w:r>
+        <w:t xml:space="preserve"> </w:t>
+      </w:r>
+      <w:r>
+        <w:t xml:space="preserve">group and the</w:t>
+      </w:r>
+      <w:r>
+        <w:t xml:space="preserve"> </w:t>
+      </w:r>
+      <w:r>
+        <w:rPr>
+          <w:iCs/>
+          <w:i/>
+        </w:rPr>
+        <w:t xml:space="preserve">treatment</w:t>
+      </w:r>
+      <w:r>
+        <w:t xml:space="preserve"> </w:t>
+      </w:r>
+      <w:r>
+        <w:t xml:space="preserve">group</w:t>
+      </w:r>
+      <w:r>
+        <w:t xml:space="preserve"> </w:t>
+      </w:r>
+      <w:r>
+        <w:rPr>
+          <w:bCs/>
+          <w:b/>
+        </w:rPr>
+        <w:t xml:space="preserve">is significant</w:t>
+      </w:r>
+      <w:r>
+        <w:t xml:space="preserve">, therefore it seems that the treatment does have a real effect on the patients.</w:t>
+      </w:r>
+    </w:p>
+    <w:bookmarkEnd w:id="38"/>
+    <w:bookmarkStart w:id="39" w:name="q2.9"/>
+    <w:p>
+      <w:pPr>
+        <w:pStyle w:val="Heading3"/>
+      </w:pPr>
+      <w:r>
+        <w:t xml:space="preserve">Q2.9</w:t>
+      </w:r>
+    </w:p>
+    <w:p>
+      <w:pPr>
+        <w:pStyle w:val="FirstParagraph"/>
+      </w:pPr>
+      <w:r>
+        <w:t xml:space="preserve">When comparing between the t-tests of data1 vs t-test of data2, we trust the result of the first test more (meaning the</w:t>
+      </w:r>
+      <w:r>
+        <w:t xml:space="preserve"> </w:t>
+      </w:r>
+      <w:r>
+        <w:rPr>
+          <w:bCs/>
+          <w:b/>
+        </w:rPr>
+        <w:t xml:space="preserve">t-test performed on data1</w:t>
+      </w:r>
+      <w:r>
+        <w:t xml:space="preserve">).</w:t>
+      </w:r>
+      <w:r>
+        <w:t xml:space="preserve"> </w:t>
+      </w:r>
+      <w:r>
+        <w:t xml:space="preserve">The reason for that is that data1 includes 846 records, while data2 includes only 24 records.</w:t>
+      </w:r>
+      <w:r>
+        <w:t xml:space="preserve"> </w:t>
+      </w:r>
+      <w:r>
+        <w:t xml:space="preserve">This means we rely on data from a lot more patients when performing the t-test on data1, which allows the distribution to probably be closer to the one in real-life. This also affects the p-value of the t-test, as seen in previous questions.</w:t>
+      </w:r>
+      <w:r>
+        <w:t xml:space="preserve"> </w:t>
+      </w:r>
+      <w:r>
+        <w:t xml:space="preserve">Another way to see that data1 is more diverse than data 2 (which will lead to better results) is looking at the</w:t>
+      </w:r>
+      <w:r>
+        <w:t xml:space="preserve"> </w:t>
+      </w:r>
+      <w:r>
+        <w:rPr>
+          <w:iCs/>
+          <w:i/>
+        </w:rPr>
+        <w:t xml:space="preserve">Gender</w:t>
+      </w:r>
+      <w:r>
+        <w:t xml:space="preserve"> </w:t>
+      </w:r>
+      <w:r>
+        <w:t xml:space="preserve">column - examining the records of data1 and data2 shows us that the majority of the patients in data2 (over 90%) are females, while the patients in data1 divide into almost even groups of males and females.</w:t>
+      </w:r>
+    </w:p>
+    <w:bookmarkEnd w:id="39"/>
+    <w:bookmarkEnd w:id="40"/>
+    <w:bookmarkStart w:id="43" w:name="question-3"/>
+    <w:p>
+      <w:pPr>
+        <w:pStyle w:val="Heading1"/>
+      </w:pPr>
+      <w:r>
+        <w:t xml:space="preserve">Question 3</w:t>
+      </w:r>
+    </w:p>
+    <w:p>
+      <w:pPr>
+        <w:pStyle w:val="FirstParagraph"/>
+      </w:pPr>
+      <w:r>
+        <w:t xml:space="preserve">Following is the code for generating the GRanges objects - as instructed in the assignment:</w:t>
+      </w:r>
+    </w:p>
+    <w:bookmarkStart w:id="41" w:name="q3.1"/>
+    <w:p>
+      <w:pPr>
+        <w:pStyle w:val="Heading3"/>
+      </w:pPr>
+      <w:r>
+        <w:t xml:space="preserve">Q3.1</w:t>
+      </w:r>
+    </w:p>
+    <w:p>
+      <w:pPr>
+        <w:pStyle w:val="SourceCode"/>
+      </w:pPr>
+      <w:r>
+        <w:rPr>
+          <w:rStyle w:val="NormalTok"/>
+        </w:rPr>
+        <w:t xml:space="preserve">CLIP_data </w:t>
+      </w:r>
+      <w:r>
+        <w:rPr>
+          <w:rStyle w:val="OtherTok"/>
+        </w:rPr>
+        <w:t xml:space="preserve">&lt;-</w:t>
+      </w:r>
+      <w:r>
+        <w:rPr>
+          <w:rStyle w:val="NormalTok"/>
+        </w:rPr>
+        <w:t xml:space="preserve"> </w:t>
+      </w:r>
+      <w:r>
+        <w:rPr>
+          <w:rStyle w:val="FunctionTok"/>
+        </w:rPr>
+        <w:t xml:space="preserve">read.table</w:t>
+      </w:r>
+      <w:r>
+        <w:rPr>
+          <w:rStyle w:val="NormalTok"/>
+        </w:rPr>
+        <w:t xml:space="preserve">(</w:t>
+      </w:r>
+      <w:r>
+        <w:rPr>
+          <w:rStyle w:val="FunctionTok"/>
+        </w:rPr>
+        <w:t xml:space="preserve">file.path</w:t>
+      </w:r>
+      <w:r>
+        <w:rPr>
+          <w:rStyle w:val="NormalTok"/>
+        </w:rPr>
+        <w:t xml:space="preserve">(</w:t>
+      </w:r>
+      <w:r>
+        <w:rPr>
+          <w:rStyle w:val="StringTok"/>
+        </w:rPr>
+        <w:t xml:space="preserve">"./CLIP_data.BED"</w:t>
+      </w:r>
+      <w:r>
+        <w:rPr>
+          <w:rStyle w:val="NormalTok"/>
+        </w:rPr>
+        <w:t xml:space="preserve">),</w:t>
+      </w:r>
+      <w:r>
+        <w:rPr>
+          <w:rStyle w:val="AttributeTok"/>
+        </w:rPr>
+        <w:t xml:space="preserve">header=</w:t>
+      </w:r>
+      <w:r>
+        <w:rPr>
+          <w:rStyle w:val="ConstantTok"/>
+        </w:rPr>
+        <w:t xml:space="preserve">TRUE</w:t>
+      </w:r>
+      <w:r>
+        <w:rPr>
+          <w:rStyle w:val="NormalTok"/>
+        </w:rPr>
+        <w:t xml:space="preserve">)</w:t>
+      </w:r>
+      <w:r>
+        <w:br/>
+      </w:r>
+      <w:r>
+        <w:rPr>
+          <w:rStyle w:val="FunctionTok"/>
+        </w:rPr>
+        <w:t xml:space="preserve">library</w:t>
+      </w:r>
+      <w:r>
+        <w:rPr>
+          <w:rStyle w:val="NormalTok"/>
+        </w:rPr>
+        <w:t xml:space="preserve">(</w:t>
+      </w:r>
+      <w:r>
+        <w:rPr>
+          <w:rStyle w:val="StringTok"/>
+        </w:rPr>
+        <w:t xml:space="preserve">"GenomicRanges"</w:t>
+      </w:r>
+      <w:r>
+        <w:rPr>
+          <w:rStyle w:val="NormalTok"/>
+        </w:rPr>
+        <w:t xml:space="preserve">)</w:t>
+      </w:r>
+      <w:r>
+        <w:br/>
+      </w:r>
+      <w:r>
+        <w:rPr>
+          <w:rStyle w:val="NormalTok"/>
+        </w:rPr>
+        <w:t xml:space="preserve">gr </w:t>
+      </w:r>
+      <w:r>
+        <w:rPr>
+          <w:rStyle w:val="OtherTok"/>
+        </w:rPr>
+        <w:t xml:space="preserve">&lt;-</w:t>
+      </w:r>
+      <w:r>
+        <w:rPr>
+          <w:rStyle w:val="NormalTok"/>
+        </w:rPr>
+        <w:t xml:space="preserve"> </w:t>
+      </w:r>
+      <w:r>
+        <w:rPr>
+          <w:rStyle w:val="FunctionTok"/>
+        </w:rPr>
+        <w:t xml:space="preserve">GRanges</w:t>
+      </w:r>
+      <w:r>
+        <w:rPr>
+          <w:rStyle w:val="NormalTok"/>
+        </w:rPr>
+        <w:t xml:space="preserve">(CLIP_data)</w:t>
+      </w:r>
+      <w:r>
+        <w:br/>
+      </w:r>
+      <w:r>
+        <w:rPr>
+          <w:rStyle w:val="NormalTok"/>
+        </w:rPr>
+        <w:t xml:space="preserve">gr</w:t>
+      </w:r>
+    </w:p>
+    <w:p>
+      <w:pPr>
+        <w:pStyle w:val="SourceCode"/>
+      </w:pPr>
+      <w:r>
+        <w:rPr>
+          <w:rStyle w:val="VerbatimChar"/>
+        </w:rPr>
+        <w:t xml:space="preserve">## GRanges object with 44 ranges and 2 metadata columns:</w:t>
+      </w:r>
+      <w:r>
+        <w:br/>
+      </w:r>
+      <w:r>
+        <w:rPr>
+          <w:rStyle w:val="VerbatimChar"/>
+        </w:rPr>
+        <w:t xml:space="preserve">##        seqnames              ranges strand |        name     score</w:t>
+      </w:r>
+      <w:r>
+        <w:br/>
+      </w:r>
+      <w:r>
+        <w:rPr>
+          <w:rStyle w:val="VerbatimChar"/>
+        </w:rPr>
+        <w:t xml:space="preserve">##           &lt;Rle&gt;           &lt;IRanges&gt;  &lt;Rle&gt; | &lt;character&gt; &lt;numeric&gt;</w:t>
+      </w:r>
+      <w:r>
+        <w:br/>
+      </w:r>
+      <w:r>
+        <w:rPr>
+          <w:rStyle w:val="VerbatimChar"/>
+        </w:rPr>
+        <w:t xml:space="preserve">##    [1]     chr1       567412-567473      + |       G10.1  0.653213</w:t>
+      </w:r>
+      <w:r>
+        <w:br/>
+      </w:r>
+      <w:r>
+        <w:rPr>
+          <w:rStyle w:val="VerbatimChar"/>
+        </w:rPr>
+        <w:t xml:space="preserve">##    [2]     chr1   10231530-10231560      + |      G100.1 -0.124939</w:t>
+      </w:r>
+      <w:r>
+        <w:br/>
+      </w:r>
+      <w:r>
+        <w:rPr>
+          <w:rStyle w:val="VerbatimChar"/>
+        </w:rPr>
+        <w:t xml:space="preserve">##    [3]     chr1 161433585-161433627      + |     G1000.1  1.237894</w:t>
+      </w:r>
+      <w:r>
+        <w:br/>
+      </w:r>
+      <w:r>
+        <w:rPr>
+          <w:rStyle w:val="VerbatimChar"/>
+        </w:rPr>
+        <w:t xml:space="preserve">##    [4]    chr16   69782164-69782223      - |    G10009.1  0.778151</w:t>
+      </w:r>
+      <w:r>
+        <w:br/>
+      </w:r>
+      <w:r>
+        <w:rPr>
+          <w:rStyle w:val="VerbatimChar"/>
+        </w:rPr>
+        <w:t xml:space="preserve">##    [5]    chr16   69789483-69789507      - |    G10010.1  0.698970</w:t>
+      </w:r>
+      <w:r>
+        <w:br/>
+      </w:r>
+      <w:r>
+        <w:rPr>
+          <w:rStyle w:val="VerbatimChar"/>
+        </w:rPr>
+        <w:t xml:space="preserve">##    ...      ...                 ...    ... .         ...       ...</w:t>
+      </w:r>
+      <w:r>
+        <w:br/>
+      </w:r>
+      <w:r>
+        <w:rPr>
+          <w:rStyle w:val="VerbatimChar"/>
+        </w:rPr>
+        <w:t xml:space="preserve">##   [40]     chr1 161510012-161510135      + |     G1010.1  0.361096</w:t>
+      </w:r>
+      <w:r>
+        <w:br/>
+      </w:r>
+      <w:r>
+        <w:rPr>
+          <w:rStyle w:val="VerbatimChar"/>
+        </w:rPr>
+        <w:t xml:space="preserve">##   [41]    chr16   87417585-87417708      - |    G10100.1  1.531156</w:t>
+      </w:r>
+      <w:r>
+        <w:br/>
+      </w:r>
+      <w:r>
+        <w:rPr>
+          <w:rStyle w:val="VerbatimChar"/>
+        </w:rPr>
+        <w:t xml:space="preserve">##   [42]    chr16   87866215-87866241      - |    G10103.1  0.301030</w:t>
+      </w:r>
+      <w:r>
+        <w:br/>
+      </w:r>
+      <w:r>
+        <w:rPr>
+          <w:rStyle w:val="VerbatimChar"/>
+        </w:rPr>
+        <w:t xml:space="preserve">##   [43]    chr16   87903029-87903088      - |    G10104.1  0.522879</w:t>
+      </w:r>
+      <w:r>
+        <w:br/>
+      </w:r>
+      <w:r>
+        <w:rPr>
+          <w:rStyle w:val="VerbatimChar"/>
+        </w:rPr>
+        <w:t xml:space="preserve">##   [44]    chr16   87915229-87915289      - |    G10105.1  0.845098</w:t>
+      </w:r>
+      <w:r>
+        <w:br/>
+      </w:r>
+      <w:r>
+        <w:rPr>
+          <w:rStyle w:val="VerbatimChar"/>
+        </w:rPr>
+        <w:t xml:space="preserve">##   -------</w:t>
+      </w:r>
+      <w:r>
+        <w:br/>
+      </w:r>
+      <w:r>
+        <w:rPr>
+          <w:rStyle w:val="VerbatimChar"/>
+        </w:rPr>
+        <w:t xml:space="preserve">##   seqinfo: 2 sequences from an unspecified genome; no seqlengths</w:t>
+      </w:r>
+    </w:p>
+    <w:bookmarkEnd w:id="41"/>
+    <w:bookmarkStart w:id="42" w:name="q3.2"/>
+    <w:p>
+      <w:pPr>
+        <w:pStyle w:val="Heading3"/>
+      </w:pPr>
+      <w:r>
+        <w:t xml:space="preserve">Q3.2</w:t>
+      </w:r>
+    </w:p>
+    <w:p>
+      <w:pPr>
+        <w:pStyle w:val="SourceCode"/>
+      </w:pPr>
+      <w:r>
+        <w:rPr>
+          <w:rStyle w:val="NormalTok"/>
+        </w:rPr>
+        <w:t xml:space="preserve">gr_flank </w:t>
+      </w:r>
+      <w:r>
+        <w:rPr>
+          <w:rStyle w:val="OtherTok"/>
+        </w:rPr>
+        <w:t xml:space="preserve">&lt;-</w:t>
+      </w:r>
+      <w:r>
+        <w:rPr>
+          <w:rStyle w:val="NormalTok"/>
+        </w:rPr>
+        <w:t xml:space="preserve"> </w:t>
+      </w:r>
+      <w:r>
+        <w:rPr>
+          <w:rStyle w:val="FunctionTok"/>
+        </w:rPr>
+        <w:t xml:space="preserve">flank</w:t>
+      </w:r>
+      <w:r>
+        <w:rPr>
+          <w:rStyle w:val="NormalTok"/>
+        </w:rPr>
+        <w:t xml:space="preserve">(gr, </w:t>
+      </w:r>
+      <w:r>
+        <w:rPr>
+          <w:rStyle w:val="AttributeTok"/>
+        </w:rPr>
+        <w:t xml:space="preserve">width=</w:t>
+      </w:r>
+      <w:r>
+        <w:rPr>
+          <w:rStyle w:val="DecValTok"/>
+        </w:rPr>
+        <w:t xml:space="preserve">200</w:t>
+      </w:r>
+      <w:r>
+        <w:rPr>
+          <w:rStyle w:val="NormalTok"/>
+        </w:rPr>
+        <w:t xml:space="preserve">, </w:t>
+      </w:r>
+      <w:r>
+        <w:rPr>
+          <w:rStyle w:val="AttributeTok"/>
+        </w:rPr>
+        <w:t xml:space="preserve">start=</w:t>
+      </w:r>
+      <w:r>
+        <w:rPr>
+          <w:rStyle w:val="ConstantTok"/>
+        </w:rPr>
+        <w:t xml:space="preserve">FALSE</w:t>
+      </w:r>
+      <w:r>
+        <w:rPr>
+          <w:rStyle w:val="NormalTok"/>
+        </w:rPr>
+        <w:t xml:space="preserve">, </w:t>
+      </w:r>
+      <w:r>
+        <w:rPr>
+          <w:rStyle w:val="AttributeTok"/>
+        </w:rPr>
+        <w:t xml:space="preserve">both=</w:t>
+      </w:r>
+      <w:r>
+        <w:rPr>
+          <w:rStyle w:val="ConstantTok"/>
+        </w:rPr>
+        <w:t xml:space="preserve">FALSE</w:t>
+      </w:r>
+      <w:r>
+        <w:rPr>
+          <w:rStyle w:val="NormalTok"/>
+        </w:rPr>
+        <w:t xml:space="preserve">)</w:t>
+      </w:r>
+      <w:r>
+        <w:br/>
+      </w:r>
+      <w:r>
+        <w:rPr>
+          <w:rStyle w:val="NormalTok"/>
+        </w:rPr>
+        <w:t xml:space="preserve">gr_flank</w:t>
+      </w:r>
+    </w:p>
+    <w:p>
+      <w:pPr>
+        <w:pStyle w:val="SourceCode"/>
+      </w:pPr>
+      <w:r>
+        <w:rPr>
+          <w:rStyle w:val="VerbatimChar"/>
+        </w:rPr>
+        <w:t xml:space="preserve">## GRanges object with 44 ranges and 2 metadata columns:</w:t>
+      </w:r>
+      <w:r>
+        <w:br/>
+      </w:r>
+      <w:r>
+        <w:rPr>
+          <w:rStyle w:val="VerbatimChar"/>
+        </w:rPr>
+        <w:t xml:space="preserve">##        seqnames              ranges strand |        name     score</w:t>
+      </w:r>
+      <w:r>
+        <w:br/>
+      </w:r>
+      <w:r>
+        <w:rPr>
+          <w:rStyle w:val="VerbatimChar"/>
+        </w:rPr>
+        <w:t xml:space="preserve">##           &lt;Rle&gt;           &lt;IRanges&gt;  &lt;Rle&gt; | &lt;character&gt; &lt;numeric&gt;</w:t>
+      </w:r>
+      <w:r>
+        <w:br/>
+      </w:r>
+      <w:r>
+        <w:rPr>
+          <w:rStyle w:val="VerbatimChar"/>
+        </w:rPr>
+        <w:t xml:space="preserve">##    [1]     chr1       567474-567673      + |       G10.1  0.653213</w:t>
+      </w:r>
+      <w:r>
+        <w:br/>
+      </w:r>
+      <w:r>
+        <w:rPr>
+          <w:rStyle w:val="VerbatimChar"/>
+        </w:rPr>
+        <w:t xml:space="preserve">##    [2]     chr1   10231561-10231760      + |      G100.1 -0.124939</w:t>
+      </w:r>
+      <w:r>
+        <w:br/>
+      </w:r>
+      <w:r>
+        <w:rPr>
+          <w:rStyle w:val="VerbatimChar"/>
+        </w:rPr>
+        <w:t xml:space="preserve">##    [3]     chr1 161433628-161433827      + |     G1000.1  1.237894</w:t>
+      </w:r>
+      <w:r>
+        <w:br/>
+      </w:r>
+      <w:r>
+        <w:rPr>
+          <w:rStyle w:val="VerbatimChar"/>
+        </w:rPr>
+        <w:t xml:space="preserve">##    [4]    chr16   69781964-69782163      - |    G10009.1  0.778151</w:t>
+      </w:r>
+      <w:r>
+        <w:br/>
+      </w:r>
+      <w:r>
+        <w:rPr>
+          <w:rStyle w:val="VerbatimChar"/>
+        </w:rPr>
+        <w:t xml:space="preserve">##    [5]    chr16   69789283-69789482      - |    G10010.1  0.698970</w:t>
+      </w:r>
+      <w:r>
+        <w:br/>
+      </w:r>
+      <w:r>
+        <w:rPr>
+          <w:rStyle w:val="VerbatimChar"/>
+        </w:rPr>
+        <w:t xml:space="preserve">##    ...      ...                 ...    ... .         ...       ...</w:t>
+      </w:r>
+      <w:r>
+        <w:br/>
+      </w:r>
+      <w:r>
+        <w:rPr>
+          <w:rStyle w:val="VerbatimChar"/>
+        </w:rPr>
+        <w:t xml:space="preserve">##   [40]     chr1 161510136-161510335      + |     G1010.1  0.361096</w:t>
+      </w:r>
+      <w:r>
+        <w:br/>
+      </w:r>
+      <w:r>
+        <w:rPr>
+          <w:rStyle w:val="VerbatimChar"/>
+        </w:rPr>
+        <w:t xml:space="preserve">##   [41]    chr16   87417385-87417584      - |    G10100.1  1.531156</w:t>
+      </w:r>
+      <w:r>
+        <w:br/>
+      </w:r>
+      <w:r>
+        <w:rPr>
+          <w:rStyle w:val="VerbatimChar"/>
+        </w:rPr>
+        <w:t xml:space="preserve">##   [42]    chr16   87866015-87866214      - |    G10103.1  0.301030</w:t>
+      </w:r>
+      <w:r>
+        <w:br/>
+      </w:r>
+      <w:r>
+        <w:rPr>
+          <w:rStyle w:val="VerbatimChar"/>
+        </w:rPr>
+        <w:t xml:space="preserve">##   [43]    chr16   87902829-87903028      - |    G10104.1  0.522879</w:t>
+      </w:r>
+      <w:r>
+        <w:br/>
+      </w:r>
+      <w:r>
+        <w:rPr>
+          <w:rStyle w:val="VerbatimChar"/>
+        </w:rPr>
+        <w:t xml:space="preserve">##   [44]    chr16   87915029-87915228      - |    G10105.1  0.845098</w:t>
+      </w:r>
+      <w:r>
+        <w:br/>
+      </w:r>
+      <w:r>
+        <w:rPr>
+          <w:rStyle w:val="VerbatimChar"/>
+        </w:rPr>
+        <w:t xml:space="preserve">##   -------</w:t>
+      </w:r>
+      <w:r>
+        <w:br/>
+      </w:r>
+      <w:r>
+        <w:rPr>
+          <w:rStyle w:val="VerbatimChar"/>
+        </w:rPr>
+        <w:t xml:space="preserve">##   seqinfo: 2 sequences from an unspecified genome; no seqlengths</w:t>
+      </w:r>
+    </w:p>
+    <w:bookmarkEnd w:id="42"/>
+    <w:bookmarkEnd w:id="43"/>
     <w:sectPr/>
   </w:body>
 </w:document>
@@ -1469,8 +4600,87 @@
       </w:pPr>
     </w:lvl>
   </w:abstractNum>
+  <w:abstractNum w:abstractNumId="991">
+    <w:nsid w:val="ea454b4c"/>
+    <w:multiLevelType w:val="multilevel"/>
+    <w:lvl w:ilvl="0">
+      <w:numFmt w:val="bullet"/>
+      <w:lvlText w:val="•"/>
+      <w:lvlJc w:val="left"/>
+      <w:pPr>
+        <w:ind w:left="720" w:hanging="480"/>
+      </w:pPr>
+    </w:lvl>
+    <w:lvl w:ilvl="1">
+      <w:numFmt w:val="bullet"/>
+      <w:lvlText w:val="–"/>
+      <w:lvlJc w:val="left"/>
+      <w:pPr>
+        <w:ind w:left="1440" w:hanging="480"/>
+      </w:pPr>
+    </w:lvl>
+    <w:lvl w:ilvl="2">
+      <w:numFmt w:val="bullet"/>
+      <w:lvlText w:val="•"/>
+      <w:lvlJc w:val="left"/>
+      <w:pPr>
+        <w:ind w:left="2160" w:hanging="480"/>
+      </w:pPr>
+    </w:lvl>
+    <w:lvl w:ilvl="3">
+      <w:numFmt w:val="bullet"/>
+      <w:lvlText w:val="–"/>
+      <w:lvlJc w:val="left"/>
+      <w:pPr>
+        <w:ind w:left="2880" w:hanging="480"/>
+      </w:pPr>
+    </w:lvl>
+    <w:lvl w:ilvl="4">
+      <w:numFmt w:val="bullet"/>
+      <w:lvlText w:val="•"/>
+      <w:lvlJc w:val="left"/>
+      <w:pPr>
+        <w:ind w:left="3600" w:hanging="480"/>
+      </w:pPr>
+    </w:lvl>
+    <w:lvl w:ilvl="5">
+      <w:numFmt w:val="bullet"/>
+      <w:lvlText w:val="–"/>
+      <w:lvlJc w:val="left"/>
+      <w:pPr>
+        <w:ind w:left="4320" w:hanging="480"/>
+      </w:pPr>
+    </w:lvl>
+    <w:lvl w:ilvl="6">
+      <w:numFmt w:val="bullet"/>
+      <w:lvlText w:val="•"/>
+      <w:lvlJc w:val="left"/>
+      <w:pPr>
+        <w:ind w:left="5040" w:hanging="480"/>
+      </w:pPr>
+    </w:lvl>
+    <w:lvl w:ilvl="7">
+      <w:numFmt w:val="bullet"/>
+      <w:lvlText w:val="–"/>
+      <w:lvlJc w:val="left"/>
+      <w:pPr>
+        <w:ind w:left="5760" w:hanging="480"/>
+      </w:pPr>
+    </w:lvl>
+    <w:lvl w:ilvl="8">
+      <w:numFmt w:val="bullet"/>
+      <w:lvlText w:val="•"/>
+      <w:lvlJc w:val="left"/>
+      <w:pPr>
+        <w:ind w:left="6480" w:hanging="480"/>
+      </w:pPr>
+    </w:lvl>
+  </w:abstractNum>
   <w:num w:numId="1000">
     <w:abstractNumId w:val="990"/>
+  </w:num>
+  <w:num w:numId="1001">
+    <w:abstractNumId w:val="991"/>
   </w:num>
 </w:numbering>
 </file>

</xml_diff>